<commit_message>
clean-up code rename fua to uc to avoid confusion remove plotsExtra folder and only keep plots and plotsMain
</commit_message>
<xml_diff>
--- a/tables/regression_table.docx
+++ b/tables/regression_table.docx
@@ -48,7 +48,6 @@
           </w:tcPr>
           <w:p>
             <w:pPr>
-              <w:pStyle w:val="Normal"/>
               <w:jc w:val="left"/>
               <w:pBdr>
                 <w:bottom w:val="none" w:sz="0" w:space="0" w:color="000000"/>
@@ -58,13 +57,24 @@
               </w:pBdr>
               <w:spacing w:after="40" w:before="40" w:line="240"/>
               <w:ind w:left="40" w:right="40" w:firstLine="0" w:firstLineChars="0"/>
-            </w:pPr>
-            <w:r>
               <w:rPr>
                 <w:rFonts w:ascii="Times New Roman" w:hAnsi="Times New Roman" w:eastAsia="Times New Roman" w:cs="Times New Roman"/>
                 <w:i w:val="false"/>
                 <w:b w:val="true"/>
                 <w:u w:val="none"/>
+                <w:strike w:val="false"/>
+                <w:sz w:val="22"/>
+                <w:szCs w:val="22"/>
+                <w:color w:val="000000"/>
+              </w:rPr>
+            </w:pPr>
+            <w:r>
+              <w:rPr>
+                <w:rFonts w:ascii="Times New Roman" w:hAnsi="Times New Roman" w:eastAsia="Times New Roman" w:cs="Times New Roman"/>
+                <w:i w:val="false"/>
+                <w:b w:val="true"/>
+                <w:u w:val="none"/>
+                <w:strike w:val="false"/>
                 <w:sz w:val="22"/>
                 <w:szCs w:val="22"/>
                 <w:color w:val="000000"/>
@@ -92,7 +102,6 @@
           </w:tcPr>
           <w:p>
             <w:pPr>
-              <w:pStyle w:val="Normal"/>
               <w:jc w:val="right"/>
               <w:pBdr>
                 <w:bottom w:val="none" w:sz="0" w:space="0" w:color="000000"/>
@@ -102,13 +111,24 @@
               </w:pBdr>
               <w:spacing w:after="40" w:before="40" w:line="240"/>
               <w:ind w:left="40" w:right="40" w:firstLine="0" w:firstLineChars="0"/>
-            </w:pPr>
-            <w:r>
               <w:rPr>
                 <w:rFonts w:ascii="Times New Roman" w:hAnsi="Times New Roman" w:eastAsia="Times New Roman" w:cs="Times New Roman"/>
                 <w:i w:val="false"/>
                 <w:b w:val="true"/>
                 <w:u w:val="none"/>
+                <w:strike w:val="false"/>
+                <w:sz w:val="22"/>
+                <w:szCs w:val="22"/>
+                <w:color w:val="000000"/>
+              </w:rPr>
+            </w:pPr>
+            <w:r>
+              <w:rPr>
+                <w:rFonts w:ascii="Times New Roman" w:hAnsi="Times New Roman" w:eastAsia="Times New Roman" w:cs="Times New Roman"/>
+                <w:i w:val="false"/>
+                <w:b w:val="true"/>
+                <w:u w:val="none"/>
+                <w:strike w:val="false"/>
                 <w:sz w:val="22"/>
                 <w:szCs w:val="22"/>
                 <w:color w:val="000000"/>
@@ -136,7 +156,6 @@
           </w:tcPr>
           <w:p>
             <w:pPr>
-              <w:pStyle w:val="Normal"/>
               <w:jc w:val="right"/>
               <w:pBdr>
                 <w:bottom w:val="none" w:sz="0" w:space="0" w:color="000000"/>
@@ -146,13 +165,24 @@
               </w:pBdr>
               <w:spacing w:after="40" w:before="40" w:line="240"/>
               <w:ind w:left="40" w:right="40" w:firstLine="0" w:firstLineChars="0"/>
-            </w:pPr>
-            <w:r>
               <w:rPr>
                 <w:rFonts w:ascii="Times New Roman" w:hAnsi="Times New Roman" w:eastAsia="Times New Roman" w:cs="Times New Roman"/>
                 <w:i w:val="false"/>
                 <w:b w:val="true"/>
                 <w:u w:val="none"/>
+                <w:strike w:val="false"/>
+                <w:sz w:val="22"/>
+                <w:szCs w:val="22"/>
+                <w:color w:val="000000"/>
+              </w:rPr>
+            </w:pPr>
+            <w:r>
+              <w:rPr>
+                <w:rFonts w:ascii="Times New Roman" w:hAnsi="Times New Roman" w:eastAsia="Times New Roman" w:cs="Times New Roman"/>
+                <w:i w:val="false"/>
+                <w:b w:val="true"/>
+                <w:u w:val="none"/>
+                <w:strike w:val="false"/>
                 <w:sz w:val="22"/>
                 <w:szCs w:val="22"/>
                 <w:color w:val="000000"/>
@@ -180,7 +210,6 @@
           </w:tcPr>
           <w:p>
             <w:pPr>
-              <w:pStyle w:val="Normal"/>
               <w:jc w:val="right"/>
               <w:pBdr>
                 <w:bottom w:val="none" w:sz="0" w:space="0" w:color="000000"/>
@@ -190,13 +219,24 @@
               </w:pBdr>
               <w:spacing w:after="40" w:before="40" w:line="240"/>
               <w:ind w:left="40" w:right="40" w:firstLine="0" w:firstLineChars="0"/>
-            </w:pPr>
-            <w:r>
               <w:rPr>
                 <w:rFonts w:ascii="Times New Roman" w:hAnsi="Times New Roman" w:eastAsia="Times New Roman" w:cs="Times New Roman"/>
                 <w:i w:val="false"/>
                 <w:b w:val="true"/>
                 <w:u w:val="none"/>
+                <w:strike w:val="false"/>
+                <w:sz w:val="22"/>
+                <w:szCs w:val="22"/>
+                <w:color w:val="000000"/>
+              </w:rPr>
+            </w:pPr>
+            <w:r>
+              <w:rPr>
+                <w:rFonts w:ascii="Times New Roman" w:hAnsi="Times New Roman" w:eastAsia="Times New Roman" w:cs="Times New Roman"/>
+                <w:i w:val="false"/>
+                <w:b w:val="true"/>
+                <w:u w:val="none"/>
+                <w:strike w:val="false"/>
                 <w:sz w:val="22"/>
                 <w:szCs w:val="22"/>
                 <w:color w:val="000000"/>
@@ -224,7 +264,6 @@
           </w:tcPr>
           <w:p>
             <w:pPr>
-              <w:pStyle w:val="Normal"/>
               <w:jc w:val="right"/>
               <w:pBdr>
                 <w:bottom w:val="none" w:sz="0" w:space="0" w:color="000000"/>
@@ -234,13 +273,24 @@
               </w:pBdr>
               <w:spacing w:after="40" w:before="40" w:line="240"/>
               <w:ind w:left="40" w:right="40" w:firstLine="0" w:firstLineChars="0"/>
-            </w:pPr>
-            <w:r>
               <w:rPr>
                 <w:rFonts w:ascii="Times New Roman" w:hAnsi="Times New Roman" w:eastAsia="Times New Roman" w:cs="Times New Roman"/>
                 <w:i w:val="false"/>
                 <w:b w:val="true"/>
                 <w:u w:val="none"/>
+                <w:strike w:val="false"/>
+                <w:sz w:val="22"/>
+                <w:szCs w:val="22"/>
+                <w:color w:val="000000"/>
+              </w:rPr>
+            </w:pPr>
+            <w:r>
+              <w:rPr>
+                <w:rFonts w:ascii="Times New Roman" w:hAnsi="Times New Roman" w:eastAsia="Times New Roman" w:cs="Times New Roman"/>
+                <w:i w:val="false"/>
+                <w:b w:val="true"/>
+                <w:u w:val="none"/>
+                <w:strike w:val="false"/>
                 <w:sz w:val="22"/>
                 <w:szCs w:val="22"/>
                 <w:color w:val="000000"/>
@@ -274,7 +324,6 @@
           </w:tcPr>
           <w:p>
             <w:pPr>
-              <w:pStyle w:val="Normal"/>
               <w:jc w:val="left"/>
               <w:pBdr>
                 <w:bottom w:val="none" w:sz="0" w:space="0" w:color="000000"/>
@@ -284,13 +333,24 @@
               </w:pBdr>
               <w:spacing w:after="40" w:before="40" w:line="192"/>
               <w:ind w:left="40" w:right="40" w:firstLine="0" w:firstLineChars="0"/>
-            </w:pPr>
-            <w:r>
-              <w:rPr>
-                <w:rFonts w:ascii="Times New Roman" w:hAnsi="Times New Roman" w:eastAsia="Times New Roman" w:cs="Times New Roman"/>
-                <w:i w:val="false"/>
-                <w:b w:val="false"/>
-                <w:u w:val="none"/>
+              <w:rPr>
+                <w:rFonts w:ascii="Times New Roman" w:hAnsi="Times New Roman" w:eastAsia="Times New Roman" w:cs="Times New Roman"/>
+                <w:i w:val="false"/>
+                <w:b w:val="false"/>
+                <w:u w:val="none"/>
+                <w:strike w:val="false"/>
+                <w:sz w:val="22"/>
+                <w:szCs w:val="22"/>
+                <w:color w:val="000000"/>
+              </w:rPr>
+            </w:pPr>
+            <w:r>
+              <w:rPr>
+                <w:rFonts w:ascii="Times New Roman" w:hAnsi="Times New Roman" w:eastAsia="Times New Roman" w:cs="Times New Roman"/>
+                <w:i w:val="false"/>
+                <w:b w:val="false"/>
+                <w:u w:val="none"/>
+                <w:strike w:val="false"/>
                 <w:sz w:val="22"/>
                 <w:szCs w:val="22"/>
                 <w:color w:val="000000"/>
@@ -318,7 +378,6 @@
           </w:tcPr>
           <w:p>
             <w:pPr>
-              <w:pStyle w:val="Normal"/>
               <w:jc w:val="right"/>
               <w:pBdr>
                 <w:bottom w:val="none" w:sz="0" w:space="0" w:color="000000"/>
@@ -328,13 +387,24 @@
               </w:pBdr>
               <w:spacing w:after="40" w:before="40" w:line="192"/>
               <w:ind w:left="40" w:right="40" w:firstLine="0" w:firstLineChars="0"/>
-            </w:pPr>
-            <w:r>
-              <w:rPr>
-                <w:rFonts w:ascii="Times New Roman" w:hAnsi="Times New Roman" w:eastAsia="Times New Roman" w:cs="Times New Roman"/>
-                <w:i w:val="false"/>
-                <w:b w:val="false"/>
-                <w:u w:val="none"/>
+              <w:rPr>
+                <w:rFonts w:ascii="Times New Roman" w:hAnsi="Times New Roman" w:eastAsia="Times New Roman" w:cs="Times New Roman"/>
+                <w:i w:val="false"/>
+                <w:b w:val="false"/>
+                <w:u w:val="none"/>
+                <w:strike w:val="false"/>
+                <w:sz w:val="22"/>
+                <w:szCs w:val="22"/>
+                <w:color w:val="000000"/>
+              </w:rPr>
+            </w:pPr>
+            <w:r>
+              <w:rPr>
+                <w:rFonts w:ascii="Times New Roman" w:hAnsi="Times New Roman" w:eastAsia="Times New Roman" w:cs="Times New Roman"/>
+                <w:i w:val="false"/>
+                <w:b w:val="false"/>
+                <w:u w:val="none"/>
+                <w:strike w:val="false"/>
                 <w:sz w:val="22"/>
                 <w:szCs w:val="22"/>
                 <w:color w:val="000000"/>
@@ -362,7 +432,6 @@
           </w:tcPr>
           <w:p>
             <w:pPr>
-              <w:pStyle w:val="Normal"/>
               <w:jc w:val="right"/>
               <w:pBdr>
                 <w:bottom w:val="none" w:sz="0" w:space="0" w:color="000000"/>
@@ -372,13 +441,24 @@
               </w:pBdr>
               <w:spacing w:after="40" w:before="40" w:line="192"/>
               <w:ind w:left="40" w:right="40" w:firstLine="0" w:firstLineChars="0"/>
-            </w:pPr>
-            <w:r>
-              <w:rPr>
-                <w:rFonts w:ascii="Times New Roman" w:hAnsi="Times New Roman" w:eastAsia="Times New Roman" w:cs="Times New Roman"/>
-                <w:i w:val="false"/>
-                <w:b w:val="false"/>
-                <w:u w:val="none"/>
+              <w:rPr>
+                <w:rFonts w:ascii="Times New Roman" w:hAnsi="Times New Roman" w:eastAsia="Times New Roman" w:cs="Times New Roman"/>
+                <w:i w:val="false"/>
+                <w:b w:val="false"/>
+                <w:u w:val="none"/>
+                <w:strike w:val="false"/>
+                <w:sz w:val="22"/>
+                <w:szCs w:val="22"/>
+                <w:color w:val="000000"/>
+              </w:rPr>
+            </w:pPr>
+            <w:r>
+              <w:rPr>
+                <w:rFonts w:ascii="Times New Roman" w:hAnsi="Times New Roman" w:eastAsia="Times New Roman" w:cs="Times New Roman"/>
+                <w:i w:val="false"/>
+                <w:b w:val="false"/>
+                <w:u w:val="none"/>
+                <w:strike w:val="false"/>
                 <w:sz w:val="22"/>
                 <w:szCs w:val="22"/>
                 <w:color w:val="000000"/>
@@ -406,7 +486,6 @@
           </w:tcPr>
           <w:p>
             <w:pPr>
-              <w:pStyle w:val="Normal"/>
               <w:jc w:val="right"/>
               <w:pBdr>
                 <w:bottom w:val="none" w:sz="0" w:space="0" w:color="000000"/>
@@ -416,13 +495,24 @@
               </w:pBdr>
               <w:spacing w:after="40" w:before="40" w:line="192"/>
               <w:ind w:left="40" w:right="40" w:firstLine="0" w:firstLineChars="0"/>
-            </w:pPr>
-            <w:r>
-              <w:rPr>
-                <w:rFonts w:ascii="Times New Roman" w:hAnsi="Times New Roman" w:eastAsia="Times New Roman" w:cs="Times New Roman"/>
-                <w:i w:val="false"/>
-                <w:b w:val="false"/>
-                <w:u w:val="none"/>
+              <w:rPr>
+                <w:rFonts w:ascii="Times New Roman" w:hAnsi="Times New Roman" w:eastAsia="Times New Roman" w:cs="Times New Roman"/>
+                <w:i w:val="false"/>
+                <w:b w:val="false"/>
+                <w:u w:val="none"/>
+                <w:strike w:val="false"/>
+                <w:sz w:val="22"/>
+                <w:szCs w:val="22"/>
+                <w:color w:val="000000"/>
+              </w:rPr>
+            </w:pPr>
+            <w:r>
+              <w:rPr>
+                <w:rFonts w:ascii="Times New Roman" w:hAnsi="Times New Roman" w:eastAsia="Times New Roman" w:cs="Times New Roman"/>
+                <w:i w:val="false"/>
+                <w:b w:val="false"/>
+                <w:u w:val="none"/>
+                <w:strike w:val="false"/>
                 <w:sz w:val="22"/>
                 <w:szCs w:val="22"/>
                 <w:color w:val="000000"/>
@@ -450,7 +540,6 @@
           </w:tcPr>
           <w:p>
             <w:pPr>
-              <w:pStyle w:val="Normal"/>
               <w:jc w:val="right"/>
               <w:pBdr>
                 <w:bottom w:val="none" w:sz="0" w:space="0" w:color="000000"/>
@@ -460,13 +549,24 @@
               </w:pBdr>
               <w:spacing w:after="40" w:before="40" w:line="192"/>
               <w:ind w:left="40" w:right="40" w:firstLine="0" w:firstLineChars="0"/>
-            </w:pPr>
-            <w:r>
-              <w:rPr>
-                <w:rFonts w:ascii="Times New Roman" w:hAnsi="Times New Roman" w:eastAsia="Times New Roman" w:cs="Times New Roman"/>
-                <w:i w:val="false"/>
-                <w:b w:val="false"/>
-                <w:u w:val="none"/>
+              <w:rPr>
+                <w:rFonts w:ascii="Times New Roman" w:hAnsi="Times New Roman" w:eastAsia="Times New Roman" w:cs="Times New Roman"/>
+                <w:i w:val="false"/>
+                <w:b w:val="false"/>
+                <w:u w:val="none"/>
+                <w:strike w:val="false"/>
+                <w:sz w:val="22"/>
+                <w:szCs w:val="22"/>
+                <w:color w:val="000000"/>
+              </w:rPr>
+            </w:pPr>
+            <w:r>
+              <w:rPr>
+                <w:rFonts w:ascii="Times New Roman" w:hAnsi="Times New Roman" w:eastAsia="Times New Roman" w:cs="Times New Roman"/>
+                <w:i w:val="false"/>
+                <w:b w:val="false"/>
+                <w:u w:val="none"/>
+                <w:strike w:val="false"/>
                 <w:sz w:val="22"/>
                 <w:szCs w:val="22"/>
                 <w:color w:val="000000"/>
@@ -500,7 +600,6 @@
           </w:tcPr>
           <w:p>
             <w:pPr>
-              <w:pStyle w:val="Normal"/>
               <w:jc w:val="left"/>
               <w:pBdr>
                 <w:bottom w:val="none" w:sz="0" w:space="0" w:color="000000"/>
@@ -510,13 +609,24 @@
               </w:pBdr>
               <w:spacing w:after="40" w:before="40" w:line="192"/>
               <w:ind w:left="40" w:right="40" w:firstLine="0" w:firstLineChars="0"/>
-            </w:pPr>
-            <w:r>
-              <w:rPr>
-                <w:rFonts w:ascii="Times New Roman" w:hAnsi="Times New Roman" w:eastAsia="Times New Roman" w:cs="Times New Roman"/>
-                <w:i w:val="false"/>
-                <w:b w:val="false"/>
-                <w:u w:val="none"/>
+              <w:rPr>
+                <w:rFonts w:ascii="Times New Roman" w:hAnsi="Times New Roman" w:eastAsia="Times New Roman" w:cs="Times New Roman"/>
+                <w:i w:val="false"/>
+                <w:b w:val="false"/>
+                <w:u w:val="none"/>
+                <w:strike w:val="false"/>
+                <w:sz w:val="22"/>
+                <w:szCs w:val="22"/>
+                <w:color w:val="000000"/>
+              </w:rPr>
+            </w:pPr>
+            <w:r>
+              <w:rPr>
+                <w:rFonts w:ascii="Times New Roman" w:hAnsi="Times New Roman" w:eastAsia="Times New Roman" w:cs="Times New Roman"/>
+                <w:i w:val="false"/>
+                <w:b w:val="false"/>
+                <w:u w:val="none"/>
+                <w:strike w:val="false"/>
                 <w:sz w:val="22"/>
                 <w:szCs w:val="22"/>
                 <w:color w:val="000000"/>
@@ -544,7 +654,6 @@
           </w:tcPr>
           <w:p>
             <w:pPr>
-              <w:pStyle w:val="Normal"/>
               <w:jc w:val="right"/>
               <w:pBdr>
                 <w:bottom w:val="none" w:sz="0" w:space="0" w:color="000000"/>
@@ -554,13 +663,24 @@
               </w:pBdr>
               <w:spacing w:after="40" w:before="40" w:line="192"/>
               <w:ind w:left="40" w:right="40" w:firstLine="0" w:firstLineChars="0"/>
-            </w:pPr>
-            <w:r>
-              <w:rPr>
-                <w:rFonts w:ascii="Times New Roman" w:hAnsi="Times New Roman" w:eastAsia="Times New Roman" w:cs="Times New Roman"/>
-                <w:i w:val="false"/>
-                <w:b w:val="false"/>
-                <w:u w:val="none"/>
+              <w:rPr>
+                <w:rFonts w:ascii="Times New Roman" w:hAnsi="Times New Roman" w:eastAsia="Times New Roman" w:cs="Times New Roman"/>
+                <w:i w:val="false"/>
+                <w:b w:val="false"/>
+                <w:u w:val="none"/>
+                <w:strike w:val="false"/>
+                <w:sz w:val="22"/>
+                <w:szCs w:val="22"/>
+                <w:color w:val="000000"/>
+              </w:rPr>
+            </w:pPr>
+            <w:r>
+              <w:rPr>
+                <w:rFonts w:ascii="Times New Roman" w:hAnsi="Times New Roman" w:eastAsia="Times New Roman" w:cs="Times New Roman"/>
+                <w:i w:val="false"/>
+                <w:b w:val="false"/>
+                <w:u w:val="none"/>
+                <w:strike w:val="false"/>
                 <w:sz w:val="22"/>
                 <w:szCs w:val="22"/>
                 <w:color w:val="000000"/>
@@ -588,7 +708,6 @@
           </w:tcPr>
           <w:p>
             <w:pPr>
-              <w:pStyle w:val="Normal"/>
               <w:jc w:val="right"/>
               <w:pBdr>
                 <w:bottom w:val="none" w:sz="0" w:space="0" w:color="000000"/>
@@ -598,13 +717,24 @@
               </w:pBdr>
               <w:spacing w:after="40" w:before="40" w:line="192"/>
               <w:ind w:left="40" w:right="40" w:firstLine="0" w:firstLineChars="0"/>
-            </w:pPr>
-            <w:r>
-              <w:rPr>
-                <w:rFonts w:ascii="Times New Roman" w:hAnsi="Times New Roman" w:eastAsia="Times New Roman" w:cs="Times New Roman"/>
-                <w:i w:val="false"/>
-                <w:b w:val="false"/>
-                <w:u w:val="none"/>
+              <w:rPr>
+                <w:rFonts w:ascii="Times New Roman" w:hAnsi="Times New Roman" w:eastAsia="Times New Roman" w:cs="Times New Roman"/>
+                <w:i w:val="false"/>
+                <w:b w:val="false"/>
+                <w:u w:val="none"/>
+                <w:strike w:val="false"/>
+                <w:sz w:val="22"/>
+                <w:szCs w:val="22"/>
+                <w:color w:val="000000"/>
+              </w:rPr>
+            </w:pPr>
+            <w:r>
+              <w:rPr>
+                <w:rFonts w:ascii="Times New Roman" w:hAnsi="Times New Roman" w:eastAsia="Times New Roman" w:cs="Times New Roman"/>
+                <w:i w:val="false"/>
+                <w:b w:val="false"/>
+                <w:u w:val="none"/>
+                <w:strike w:val="false"/>
                 <w:sz w:val="22"/>
                 <w:szCs w:val="22"/>
                 <w:color w:val="000000"/>
@@ -632,7 +762,6 @@
           </w:tcPr>
           <w:p>
             <w:pPr>
-              <w:pStyle w:val="Normal"/>
               <w:jc w:val="right"/>
               <w:pBdr>
                 <w:bottom w:val="none" w:sz="0" w:space="0" w:color="000000"/>
@@ -642,13 +771,24 @@
               </w:pBdr>
               <w:spacing w:after="40" w:before="40" w:line="192"/>
               <w:ind w:left="40" w:right="40" w:firstLine="0" w:firstLineChars="0"/>
-            </w:pPr>
-            <w:r>
-              <w:rPr>
-                <w:rFonts w:ascii="Times New Roman" w:hAnsi="Times New Roman" w:eastAsia="Times New Roman" w:cs="Times New Roman"/>
-                <w:i w:val="false"/>
-                <w:b w:val="false"/>
-                <w:u w:val="none"/>
+              <w:rPr>
+                <w:rFonts w:ascii="Times New Roman" w:hAnsi="Times New Roman" w:eastAsia="Times New Roman" w:cs="Times New Roman"/>
+                <w:i w:val="false"/>
+                <w:b w:val="false"/>
+                <w:u w:val="none"/>
+                <w:strike w:val="false"/>
+                <w:sz w:val="22"/>
+                <w:szCs w:val="22"/>
+                <w:color w:val="000000"/>
+              </w:rPr>
+            </w:pPr>
+            <w:r>
+              <w:rPr>
+                <w:rFonts w:ascii="Times New Roman" w:hAnsi="Times New Roman" w:eastAsia="Times New Roman" w:cs="Times New Roman"/>
+                <w:i w:val="false"/>
+                <w:b w:val="false"/>
+                <w:u w:val="none"/>
+                <w:strike w:val="false"/>
                 <w:sz w:val="22"/>
                 <w:szCs w:val="22"/>
                 <w:color w:val="000000"/>
@@ -676,7 +816,6 @@
           </w:tcPr>
           <w:p>
             <w:pPr>
-              <w:pStyle w:val="Normal"/>
               <w:jc w:val="right"/>
               <w:pBdr>
                 <w:bottom w:val="none" w:sz="0" w:space="0" w:color="000000"/>
@@ -686,13 +825,24 @@
               </w:pBdr>
               <w:spacing w:after="40" w:before="40" w:line="192"/>
               <w:ind w:left="40" w:right="40" w:firstLine="0" w:firstLineChars="0"/>
-            </w:pPr>
-            <w:r>
-              <w:rPr>
-                <w:rFonts w:ascii="Times New Roman" w:hAnsi="Times New Roman" w:eastAsia="Times New Roman" w:cs="Times New Roman"/>
-                <w:i w:val="false"/>
-                <w:b w:val="false"/>
-                <w:u w:val="none"/>
+              <w:rPr>
+                <w:rFonts w:ascii="Times New Roman" w:hAnsi="Times New Roman" w:eastAsia="Times New Roman" w:cs="Times New Roman"/>
+                <w:i w:val="false"/>
+                <w:b w:val="false"/>
+                <w:u w:val="none"/>
+                <w:strike w:val="false"/>
+                <w:sz w:val="22"/>
+                <w:szCs w:val="22"/>
+                <w:color w:val="000000"/>
+              </w:rPr>
+            </w:pPr>
+            <w:r>
+              <w:rPr>
+                <w:rFonts w:ascii="Times New Roman" w:hAnsi="Times New Roman" w:eastAsia="Times New Roman" w:cs="Times New Roman"/>
+                <w:i w:val="false"/>
+                <w:b w:val="false"/>
+                <w:u w:val="none"/>
+                <w:strike w:val="false"/>
                 <w:sz w:val="22"/>
                 <w:szCs w:val="22"/>
                 <w:color w:val="000000"/>
@@ -726,7 +876,6 @@
           </w:tcPr>
           <w:p>
             <w:pPr>
-              <w:pStyle w:val="Normal"/>
               <w:jc w:val="left"/>
               <w:pBdr>
                 <w:bottom w:val="none" w:sz="0" w:space="0" w:color="000000"/>
@@ -736,13 +885,24 @@
               </w:pBdr>
               <w:spacing w:after="40" w:before="40" w:line="192"/>
               <w:ind w:left="40" w:right="40" w:firstLine="0" w:firstLineChars="0"/>
-            </w:pPr>
-            <w:r>
-              <w:rPr>
-                <w:rFonts w:ascii="Times New Roman" w:hAnsi="Times New Roman" w:eastAsia="Times New Roman" w:cs="Times New Roman"/>
-                <w:i w:val="false"/>
-                <w:b w:val="false"/>
-                <w:u w:val="none"/>
+              <w:rPr>
+                <w:rFonts w:ascii="Times New Roman" w:hAnsi="Times New Roman" w:eastAsia="Times New Roman" w:cs="Times New Roman"/>
+                <w:i w:val="false"/>
+                <w:b w:val="false"/>
+                <w:u w:val="none"/>
+                <w:strike w:val="false"/>
+                <w:sz w:val="22"/>
+                <w:szCs w:val="22"/>
+                <w:color w:val="000000"/>
+              </w:rPr>
+            </w:pPr>
+            <w:r>
+              <w:rPr>
+                <w:rFonts w:ascii="Times New Roman" w:hAnsi="Times New Roman" w:eastAsia="Times New Roman" w:cs="Times New Roman"/>
+                <w:i w:val="false"/>
+                <w:b w:val="false"/>
+                <w:u w:val="none"/>
+                <w:strike w:val="false"/>
                 <w:sz w:val="22"/>
                 <w:szCs w:val="22"/>
                 <w:color w:val="000000"/>
@@ -770,7 +930,6 @@
           </w:tcPr>
           <w:p>
             <w:pPr>
-              <w:pStyle w:val="Normal"/>
               <w:jc w:val="right"/>
               <w:pBdr>
                 <w:bottom w:val="none" w:sz="0" w:space="0" w:color="000000"/>
@@ -780,13 +939,24 @@
               </w:pBdr>
               <w:spacing w:after="40" w:before="40" w:line="192"/>
               <w:ind w:left="40" w:right="40" w:firstLine="0" w:firstLineChars="0"/>
-            </w:pPr>
-            <w:r>
-              <w:rPr>
-                <w:rFonts w:ascii="Times New Roman" w:hAnsi="Times New Roman" w:eastAsia="Times New Roman" w:cs="Times New Roman"/>
-                <w:i w:val="false"/>
-                <w:b w:val="false"/>
-                <w:u w:val="none"/>
+              <w:rPr>
+                <w:rFonts w:ascii="Times New Roman" w:hAnsi="Times New Roman" w:eastAsia="Times New Roman" w:cs="Times New Roman"/>
+                <w:i w:val="false"/>
+                <w:b w:val="false"/>
+                <w:u w:val="none"/>
+                <w:strike w:val="false"/>
+                <w:sz w:val="22"/>
+                <w:szCs w:val="22"/>
+                <w:color w:val="000000"/>
+              </w:rPr>
+            </w:pPr>
+            <w:r>
+              <w:rPr>
+                <w:rFonts w:ascii="Times New Roman" w:hAnsi="Times New Roman" w:eastAsia="Times New Roman" w:cs="Times New Roman"/>
+                <w:i w:val="false"/>
+                <w:b w:val="false"/>
+                <w:u w:val="none"/>
+                <w:strike w:val="false"/>
                 <w:sz w:val="22"/>
                 <w:szCs w:val="22"/>
                 <w:color w:val="000000"/>
@@ -814,7 +984,6 @@
           </w:tcPr>
           <w:p>
             <w:pPr>
-              <w:pStyle w:val="Normal"/>
               <w:jc w:val="right"/>
               <w:pBdr>
                 <w:bottom w:val="none" w:sz="0" w:space="0" w:color="000000"/>
@@ -824,13 +993,24 @@
               </w:pBdr>
               <w:spacing w:after="40" w:before="40" w:line="192"/>
               <w:ind w:left="40" w:right="40" w:firstLine="0" w:firstLineChars="0"/>
-            </w:pPr>
-            <w:r>
-              <w:rPr>
-                <w:rFonts w:ascii="Times New Roman" w:hAnsi="Times New Roman" w:eastAsia="Times New Roman" w:cs="Times New Roman"/>
-                <w:i w:val="false"/>
-                <w:b w:val="false"/>
-                <w:u w:val="none"/>
+              <w:rPr>
+                <w:rFonts w:ascii="Times New Roman" w:hAnsi="Times New Roman" w:eastAsia="Times New Roman" w:cs="Times New Roman"/>
+                <w:i w:val="false"/>
+                <w:b w:val="false"/>
+                <w:u w:val="none"/>
+                <w:strike w:val="false"/>
+                <w:sz w:val="22"/>
+                <w:szCs w:val="22"/>
+                <w:color w:val="000000"/>
+              </w:rPr>
+            </w:pPr>
+            <w:r>
+              <w:rPr>
+                <w:rFonts w:ascii="Times New Roman" w:hAnsi="Times New Roman" w:eastAsia="Times New Roman" w:cs="Times New Roman"/>
+                <w:i w:val="false"/>
+                <w:b w:val="false"/>
+                <w:u w:val="none"/>
+                <w:strike w:val="false"/>
                 <w:sz w:val="22"/>
                 <w:szCs w:val="22"/>
                 <w:color w:val="000000"/>
@@ -858,7 +1038,6 @@
           </w:tcPr>
           <w:p>
             <w:pPr>
-              <w:pStyle w:val="Normal"/>
               <w:jc w:val="right"/>
               <w:pBdr>
                 <w:bottom w:val="none" w:sz="0" w:space="0" w:color="000000"/>
@@ -868,13 +1047,24 @@
               </w:pBdr>
               <w:spacing w:after="40" w:before="40" w:line="192"/>
               <w:ind w:left="40" w:right="40" w:firstLine="0" w:firstLineChars="0"/>
-            </w:pPr>
-            <w:r>
-              <w:rPr>
-                <w:rFonts w:ascii="Times New Roman" w:hAnsi="Times New Roman" w:eastAsia="Times New Roman" w:cs="Times New Roman"/>
-                <w:i w:val="false"/>
-                <w:b w:val="false"/>
-                <w:u w:val="none"/>
+              <w:rPr>
+                <w:rFonts w:ascii="Times New Roman" w:hAnsi="Times New Roman" w:eastAsia="Times New Roman" w:cs="Times New Roman"/>
+                <w:i w:val="false"/>
+                <w:b w:val="false"/>
+                <w:u w:val="none"/>
+                <w:strike w:val="false"/>
+                <w:sz w:val="22"/>
+                <w:szCs w:val="22"/>
+                <w:color w:val="000000"/>
+              </w:rPr>
+            </w:pPr>
+            <w:r>
+              <w:rPr>
+                <w:rFonts w:ascii="Times New Roman" w:hAnsi="Times New Roman" w:eastAsia="Times New Roman" w:cs="Times New Roman"/>
+                <w:i w:val="false"/>
+                <w:b w:val="false"/>
+                <w:u w:val="none"/>
+                <w:strike w:val="false"/>
                 <w:sz w:val="22"/>
                 <w:szCs w:val="22"/>
                 <w:color w:val="000000"/>
@@ -902,7 +1092,6 @@
           </w:tcPr>
           <w:p>
             <w:pPr>
-              <w:pStyle w:val="Normal"/>
               <w:jc w:val="right"/>
               <w:pBdr>
                 <w:bottom w:val="none" w:sz="0" w:space="0" w:color="000000"/>
@@ -912,13 +1101,24 @@
               </w:pBdr>
               <w:spacing w:after="40" w:before="40" w:line="192"/>
               <w:ind w:left="40" w:right="40" w:firstLine="0" w:firstLineChars="0"/>
-            </w:pPr>
-            <w:r>
-              <w:rPr>
-                <w:rFonts w:ascii="Times New Roman" w:hAnsi="Times New Roman" w:eastAsia="Times New Roman" w:cs="Times New Roman"/>
-                <w:i w:val="false"/>
-                <w:b w:val="false"/>
-                <w:u w:val="none"/>
+              <w:rPr>
+                <w:rFonts w:ascii="Times New Roman" w:hAnsi="Times New Roman" w:eastAsia="Times New Roman" w:cs="Times New Roman"/>
+                <w:i w:val="false"/>
+                <w:b w:val="false"/>
+                <w:u w:val="none"/>
+                <w:strike w:val="false"/>
+                <w:sz w:val="22"/>
+                <w:szCs w:val="22"/>
+                <w:color w:val="000000"/>
+              </w:rPr>
+            </w:pPr>
+            <w:r>
+              <w:rPr>
+                <w:rFonts w:ascii="Times New Roman" w:hAnsi="Times New Roman" w:eastAsia="Times New Roman" w:cs="Times New Roman"/>
+                <w:i w:val="false"/>
+                <w:b w:val="false"/>
+                <w:u w:val="none"/>
+                <w:strike w:val="false"/>
                 <w:sz w:val="22"/>
                 <w:szCs w:val="22"/>
                 <w:color w:val="000000"/>
@@ -952,7 +1152,6 @@
           </w:tcPr>
           <w:p>
             <w:pPr>
-              <w:pStyle w:val="Normal"/>
               <w:jc w:val="left"/>
               <w:pBdr>
                 <w:bottom w:val="none" w:sz="0" w:space="0" w:color="000000"/>
@@ -962,13 +1161,24 @@
               </w:pBdr>
               <w:spacing w:after="40" w:before="40" w:line="192"/>
               <w:ind w:left="40" w:right="40" w:firstLine="0" w:firstLineChars="0"/>
-            </w:pPr>
-            <w:r>
-              <w:rPr>
-                <w:rFonts w:ascii="Times New Roman" w:hAnsi="Times New Roman" w:eastAsia="Times New Roman" w:cs="Times New Roman"/>
-                <w:i w:val="false"/>
-                <w:b w:val="false"/>
-                <w:u w:val="none"/>
+              <w:rPr>
+                <w:rFonts w:ascii="Times New Roman" w:hAnsi="Times New Roman" w:eastAsia="Times New Roman" w:cs="Times New Roman"/>
+                <w:i w:val="false"/>
+                <w:b w:val="false"/>
+                <w:u w:val="none"/>
+                <w:strike w:val="false"/>
+                <w:sz w:val="22"/>
+                <w:szCs w:val="22"/>
+                <w:color w:val="000000"/>
+              </w:rPr>
+            </w:pPr>
+            <w:r>
+              <w:rPr>
+                <w:rFonts w:ascii="Times New Roman" w:hAnsi="Times New Roman" w:eastAsia="Times New Roman" w:cs="Times New Roman"/>
+                <w:i w:val="false"/>
+                <w:b w:val="false"/>
+                <w:u w:val="none"/>
+                <w:strike w:val="false"/>
                 <w:sz w:val="22"/>
                 <w:szCs w:val="22"/>
                 <w:color w:val="000000"/>
@@ -996,7 +1206,6 @@
           </w:tcPr>
           <w:p>
             <w:pPr>
-              <w:pStyle w:val="Normal"/>
               <w:jc w:val="right"/>
               <w:pBdr>
                 <w:bottom w:val="none" w:sz="0" w:space="0" w:color="000000"/>
@@ -1006,13 +1215,24 @@
               </w:pBdr>
               <w:spacing w:after="40" w:before="40" w:line="192"/>
               <w:ind w:left="40" w:right="40" w:firstLine="0" w:firstLineChars="0"/>
-            </w:pPr>
-            <w:r>
-              <w:rPr>
-                <w:rFonts w:ascii="Times New Roman" w:hAnsi="Times New Roman" w:eastAsia="Times New Roman" w:cs="Times New Roman"/>
-                <w:i w:val="false"/>
-                <w:b w:val="false"/>
-                <w:u w:val="none"/>
+              <w:rPr>
+                <w:rFonts w:ascii="Times New Roman" w:hAnsi="Times New Roman" w:eastAsia="Times New Roman" w:cs="Times New Roman"/>
+                <w:i w:val="false"/>
+                <w:b w:val="false"/>
+                <w:u w:val="none"/>
+                <w:strike w:val="false"/>
+                <w:sz w:val="22"/>
+                <w:szCs w:val="22"/>
+                <w:color w:val="000000"/>
+              </w:rPr>
+            </w:pPr>
+            <w:r>
+              <w:rPr>
+                <w:rFonts w:ascii="Times New Roman" w:hAnsi="Times New Roman" w:eastAsia="Times New Roman" w:cs="Times New Roman"/>
+                <w:i w:val="false"/>
+                <w:b w:val="false"/>
+                <w:u w:val="none"/>
+                <w:strike w:val="false"/>
                 <w:sz w:val="22"/>
                 <w:szCs w:val="22"/>
                 <w:color w:val="000000"/>
@@ -1040,7 +1260,6 @@
           </w:tcPr>
           <w:p>
             <w:pPr>
-              <w:pStyle w:val="Normal"/>
               <w:jc w:val="right"/>
               <w:pBdr>
                 <w:bottom w:val="none" w:sz="0" w:space="0" w:color="000000"/>
@@ -1050,13 +1269,24 @@
               </w:pBdr>
               <w:spacing w:after="40" w:before="40" w:line="192"/>
               <w:ind w:left="40" w:right="40" w:firstLine="0" w:firstLineChars="0"/>
-            </w:pPr>
-            <w:r>
-              <w:rPr>
-                <w:rFonts w:ascii="Times New Roman" w:hAnsi="Times New Roman" w:eastAsia="Times New Roman" w:cs="Times New Roman"/>
-                <w:i w:val="false"/>
-                <w:b w:val="false"/>
-                <w:u w:val="none"/>
+              <w:rPr>
+                <w:rFonts w:ascii="Times New Roman" w:hAnsi="Times New Roman" w:eastAsia="Times New Roman" w:cs="Times New Roman"/>
+                <w:i w:val="false"/>
+                <w:b w:val="false"/>
+                <w:u w:val="none"/>
+                <w:strike w:val="false"/>
+                <w:sz w:val="22"/>
+                <w:szCs w:val="22"/>
+                <w:color w:val="000000"/>
+              </w:rPr>
+            </w:pPr>
+            <w:r>
+              <w:rPr>
+                <w:rFonts w:ascii="Times New Roman" w:hAnsi="Times New Roman" w:eastAsia="Times New Roman" w:cs="Times New Roman"/>
+                <w:i w:val="false"/>
+                <w:b w:val="false"/>
+                <w:u w:val="none"/>
+                <w:strike w:val="false"/>
                 <w:sz w:val="22"/>
                 <w:szCs w:val="22"/>
                 <w:color w:val="000000"/>
@@ -1084,7 +1314,6 @@
           </w:tcPr>
           <w:p>
             <w:pPr>
-              <w:pStyle w:val="Normal"/>
               <w:jc w:val="right"/>
               <w:pBdr>
                 <w:bottom w:val="none" w:sz="0" w:space="0" w:color="000000"/>
@@ -1094,13 +1323,24 @@
               </w:pBdr>
               <w:spacing w:after="40" w:before="40" w:line="192"/>
               <w:ind w:left="40" w:right="40" w:firstLine="0" w:firstLineChars="0"/>
-            </w:pPr>
-            <w:r>
-              <w:rPr>
-                <w:rFonts w:ascii="Times New Roman" w:hAnsi="Times New Roman" w:eastAsia="Times New Roman" w:cs="Times New Roman"/>
-                <w:i w:val="false"/>
-                <w:b w:val="false"/>
-                <w:u w:val="none"/>
+              <w:rPr>
+                <w:rFonts w:ascii="Times New Roman" w:hAnsi="Times New Roman" w:eastAsia="Times New Roman" w:cs="Times New Roman"/>
+                <w:i w:val="false"/>
+                <w:b w:val="false"/>
+                <w:u w:val="none"/>
+                <w:strike w:val="false"/>
+                <w:sz w:val="22"/>
+                <w:szCs w:val="22"/>
+                <w:color w:val="000000"/>
+              </w:rPr>
+            </w:pPr>
+            <w:r>
+              <w:rPr>
+                <w:rFonts w:ascii="Times New Roman" w:hAnsi="Times New Roman" w:eastAsia="Times New Roman" w:cs="Times New Roman"/>
+                <w:i w:val="false"/>
+                <w:b w:val="false"/>
+                <w:u w:val="none"/>
+                <w:strike w:val="false"/>
                 <w:sz w:val="22"/>
                 <w:szCs w:val="22"/>
                 <w:color w:val="000000"/>
@@ -1128,7 +1368,6 @@
           </w:tcPr>
           <w:p>
             <w:pPr>
-              <w:pStyle w:val="Normal"/>
               <w:jc w:val="right"/>
               <w:pBdr>
                 <w:bottom w:val="none" w:sz="0" w:space="0" w:color="000000"/>
@@ -1138,13 +1377,24 @@
               </w:pBdr>
               <w:spacing w:after="40" w:before="40" w:line="192"/>
               <w:ind w:left="40" w:right="40" w:firstLine="0" w:firstLineChars="0"/>
-            </w:pPr>
-            <w:r>
-              <w:rPr>
-                <w:rFonts w:ascii="Times New Roman" w:hAnsi="Times New Roman" w:eastAsia="Times New Roman" w:cs="Times New Roman"/>
-                <w:i w:val="false"/>
-                <w:b w:val="false"/>
-                <w:u w:val="none"/>
+              <w:rPr>
+                <w:rFonts w:ascii="Times New Roman" w:hAnsi="Times New Roman" w:eastAsia="Times New Roman" w:cs="Times New Roman"/>
+                <w:i w:val="false"/>
+                <w:b w:val="false"/>
+                <w:u w:val="none"/>
+                <w:strike w:val="false"/>
+                <w:sz w:val="22"/>
+                <w:szCs w:val="22"/>
+                <w:color w:val="000000"/>
+              </w:rPr>
+            </w:pPr>
+            <w:r>
+              <w:rPr>
+                <w:rFonts w:ascii="Times New Roman" w:hAnsi="Times New Roman" w:eastAsia="Times New Roman" w:cs="Times New Roman"/>
+                <w:i w:val="false"/>
+                <w:b w:val="false"/>
+                <w:u w:val="none"/>
+                <w:strike w:val="false"/>
                 <w:sz w:val="22"/>
                 <w:szCs w:val="22"/>
                 <w:color w:val="000000"/>
@@ -1178,7 +1428,6 @@
           </w:tcPr>
           <w:p>
             <w:pPr>
-              <w:pStyle w:val="Normal"/>
               <w:jc w:val="left"/>
               <w:pBdr>
                 <w:bottom w:val="none" w:sz="0" w:space="0" w:color="000000"/>
@@ -1188,13 +1437,24 @@
               </w:pBdr>
               <w:spacing w:after="40" w:before="40" w:line="192"/>
               <w:ind w:left="40" w:right="40" w:firstLine="0" w:firstLineChars="0"/>
-            </w:pPr>
-            <w:r>
-              <w:rPr>
-                <w:rFonts w:ascii="Times New Roman" w:hAnsi="Times New Roman" w:eastAsia="Times New Roman" w:cs="Times New Roman"/>
-                <w:i w:val="false"/>
-                <w:b w:val="false"/>
-                <w:u w:val="none"/>
+              <w:rPr>
+                <w:rFonts w:ascii="Times New Roman" w:hAnsi="Times New Roman" w:eastAsia="Times New Roman" w:cs="Times New Roman"/>
+                <w:i w:val="false"/>
+                <w:b w:val="false"/>
+                <w:u w:val="none"/>
+                <w:strike w:val="false"/>
+                <w:sz w:val="22"/>
+                <w:szCs w:val="22"/>
+                <w:color w:val="000000"/>
+              </w:rPr>
+            </w:pPr>
+            <w:r>
+              <w:rPr>
+                <w:rFonts w:ascii="Times New Roman" w:hAnsi="Times New Roman" w:eastAsia="Times New Roman" w:cs="Times New Roman"/>
+                <w:i w:val="false"/>
+                <w:b w:val="false"/>
+                <w:u w:val="none"/>
+                <w:strike w:val="false"/>
                 <w:sz w:val="22"/>
                 <w:szCs w:val="22"/>
                 <w:color w:val="000000"/>
@@ -1222,7 +1482,6 @@
           </w:tcPr>
           <w:p>
             <w:pPr>
-              <w:pStyle w:val="Normal"/>
               <w:jc w:val="right"/>
               <w:pBdr>
                 <w:bottom w:val="none" w:sz="0" w:space="0" w:color="000000"/>
@@ -1232,13 +1491,24 @@
               </w:pBdr>
               <w:spacing w:after="40" w:before="40" w:line="192"/>
               <w:ind w:left="40" w:right="40" w:firstLine="0" w:firstLineChars="0"/>
-            </w:pPr>
-            <w:r>
-              <w:rPr>
-                <w:rFonts w:ascii="Times New Roman" w:hAnsi="Times New Roman" w:eastAsia="Times New Roman" w:cs="Times New Roman"/>
-                <w:i w:val="false"/>
-                <w:b w:val="false"/>
-                <w:u w:val="none"/>
+              <w:rPr>
+                <w:rFonts w:ascii="Times New Roman" w:hAnsi="Times New Roman" w:eastAsia="Times New Roman" w:cs="Times New Roman"/>
+                <w:i w:val="false"/>
+                <w:b w:val="false"/>
+                <w:u w:val="none"/>
+                <w:strike w:val="false"/>
+                <w:sz w:val="22"/>
+                <w:szCs w:val="22"/>
+                <w:color w:val="000000"/>
+              </w:rPr>
+            </w:pPr>
+            <w:r>
+              <w:rPr>
+                <w:rFonts w:ascii="Times New Roman" w:hAnsi="Times New Roman" w:eastAsia="Times New Roman" w:cs="Times New Roman"/>
+                <w:i w:val="false"/>
+                <w:b w:val="false"/>
+                <w:u w:val="none"/>
+                <w:strike w:val="false"/>
                 <w:sz w:val="22"/>
                 <w:szCs w:val="22"/>
                 <w:color w:val="000000"/>
@@ -1266,7 +1536,6 @@
           </w:tcPr>
           <w:p>
             <w:pPr>
-              <w:pStyle w:val="Normal"/>
               <w:jc w:val="right"/>
               <w:pBdr>
                 <w:bottom w:val="none" w:sz="0" w:space="0" w:color="000000"/>
@@ -1276,13 +1545,24 @@
               </w:pBdr>
               <w:spacing w:after="40" w:before="40" w:line="192"/>
               <w:ind w:left="40" w:right="40" w:firstLine="0" w:firstLineChars="0"/>
-            </w:pPr>
-            <w:r>
-              <w:rPr>
-                <w:rFonts w:ascii="Times New Roman" w:hAnsi="Times New Roman" w:eastAsia="Times New Roman" w:cs="Times New Roman"/>
-                <w:i w:val="false"/>
-                <w:b w:val="false"/>
-                <w:u w:val="none"/>
+              <w:rPr>
+                <w:rFonts w:ascii="Times New Roman" w:hAnsi="Times New Roman" w:eastAsia="Times New Roman" w:cs="Times New Roman"/>
+                <w:i w:val="false"/>
+                <w:b w:val="false"/>
+                <w:u w:val="none"/>
+                <w:strike w:val="false"/>
+                <w:sz w:val="22"/>
+                <w:szCs w:val="22"/>
+                <w:color w:val="000000"/>
+              </w:rPr>
+            </w:pPr>
+            <w:r>
+              <w:rPr>
+                <w:rFonts w:ascii="Times New Roman" w:hAnsi="Times New Roman" w:eastAsia="Times New Roman" w:cs="Times New Roman"/>
+                <w:i w:val="false"/>
+                <w:b w:val="false"/>
+                <w:u w:val="none"/>
+                <w:strike w:val="false"/>
                 <w:sz w:val="22"/>
                 <w:szCs w:val="22"/>
                 <w:color w:val="000000"/>
@@ -1310,7 +1590,6 @@
           </w:tcPr>
           <w:p>
             <w:pPr>
-              <w:pStyle w:val="Normal"/>
               <w:jc w:val="right"/>
               <w:pBdr>
                 <w:bottom w:val="none" w:sz="0" w:space="0" w:color="000000"/>
@@ -1320,13 +1599,24 @@
               </w:pBdr>
               <w:spacing w:after="40" w:before="40" w:line="192"/>
               <w:ind w:left="40" w:right="40" w:firstLine="0" w:firstLineChars="0"/>
-            </w:pPr>
-            <w:r>
-              <w:rPr>
-                <w:rFonts w:ascii="Times New Roman" w:hAnsi="Times New Roman" w:eastAsia="Times New Roman" w:cs="Times New Roman"/>
-                <w:i w:val="false"/>
-                <w:b w:val="false"/>
-                <w:u w:val="none"/>
+              <w:rPr>
+                <w:rFonts w:ascii="Times New Roman" w:hAnsi="Times New Roman" w:eastAsia="Times New Roman" w:cs="Times New Roman"/>
+                <w:i w:val="false"/>
+                <w:b w:val="false"/>
+                <w:u w:val="none"/>
+                <w:strike w:val="false"/>
+                <w:sz w:val="22"/>
+                <w:szCs w:val="22"/>
+                <w:color w:val="000000"/>
+              </w:rPr>
+            </w:pPr>
+            <w:r>
+              <w:rPr>
+                <w:rFonts w:ascii="Times New Roman" w:hAnsi="Times New Roman" w:eastAsia="Times New Roman" w:cs="Times New Roman"/>
+                <w:i w:val="false"/>
+                <w:b w:val="false"/>
+                <w:u w:val="none"/>
+                <w:strike w:val="false"/>
                 <w:sz w:val="22"/>
                 <w:szCs w:val="22"/>
                 <w:color w:val="000000"/>
@@ -1354,7 +1644,6 @@
           </w:tcPr>
           <w:p>
             <w:pPr>
-              <w:pStyle w:val="Normal"/>
               <w:jc w:val="right"/>
               <w:pBdr>
                 <w:bottom w:val="none" w:sz="0" w:space="0" w:color="000000"/>
@@ -1364,13 +1653,24 @@
               </w:pBdr>
               <w:spacing w:after="40" w:before="40" w:line="192"/>
               <w:ind w:left="40" w:right="40" w:firstLine="0" w:firstLineChars="0"/>
-            </w:pPr>
-            <w:r>
-              <w:rPr>
-                <w:rFonts w:ascii="Times New Roman" w:hAnsi="Times New Roman" w:eastAsia="Times New Roman" w:cs="Times New Roman"/>
-                <w:i w:val="false"/>
-                <w:b w:val="false"/>
-                <w:u w:val="none"/>
+              <w:rPr>
+                <w:rFonts w:ascii="Times New Roman" w:hAnsi="Times New Roman" w:eastAsia="Times New Roman" w:cs="Times New Roman"/>
+                <w:i w:val="false"/>
+                <w:b w:val="false"/>
+                <w:u w:val="none"/>
+                <w:strike w:val="false"/>
+                <w:sz w:val="22"/>
+                <w:szCs w:val="22"/>
+                <w:color w:val="000000"/>
+              </w:rPr>
+            </w:pPr>
+            <w:r>
+              <w:rPr>
+                <w:rFonts w:ascii="Times New Roman" w:hAnsi="Times New Roman" w:eastAsia="Times New Roman" w:cs="Times New Roman"/>
+                <w:i w:val="false"/>
+                <w:b w:val="false"/>
+                <w:u w:val="none"/>
+                <w:strike w:val="false"/>
                 <w:sz w:val="22"/>
                 <w:szCs w:val="22"/>
                 <w:color w:val="000000"/>
@@ -1404,7 +1704,6 @@
           </w:tcPr>
           <w:p>
             <w:pPr>
-              <w:pStyle w:val="Normal"/>
               <w:jc w:val="left"/>
               <w:pBdr>
                 <w:bottom w:val="none" w:sz="0" w:space="0" w:color="000000"/>
@@ -1414,13 +1713,24 @@
               </w:pBdr>
               <w:spacing w:after="40" w:before="40" w:line="192"/>
               <w:ind w:left="40" w:right="40" w:firstLine="0" w:firstLineChars="0"/>
-            </w:pPr>
-            <w:r>
-              <w:rPr>
-                <w:rFonts w:ascii="Times New Roman" w:hAnsi="Times New Roman" w:eastAsia="Times New Roman" w:cs="Times New Roman"/>
-                <w:i w:val="false"/>
-                <w:b w:val="false"/>
-                <w:u w:val="none"/>
+              <w:rPr>
+                <w:rFonts w:ascii="Times New Roman" w:hAnsi="Times New Roman" w:eastAsia="Times New Roman" w:cs="Times New Roman"/>
+                <w:i w:val="false"/>
+                <w:b w:val="false"/>
+                <w:u w:val="none"/>
+                <w:strike w:val="false"/>
+                <w:sz w:val="22"/>
+                <w:szCs w:val="22"/>
+                <w:color w:val="000000"/>
+              </w:rPr>
+            </w:pPr>
+            <w:r>
+              <w:rPr>
+                <w:rFonts w:ascii="Times New Roman" w:hAnsi="Times New Roman" w:eastAsia="Times New Roman" w:cs="Times New Roman"/>
+                <w:i w:val="false"/>
+                <w:b w:val="false"/>
+                <w:u w:val="none"/>
+                <w:strike w:val="false"/>
                 <w:sz w:val="22"/>
                 <w:szCs w:val="22"/>
                 <w:color w:val="000000"/>
@@ -1448,7 +1758,6 @@
           </w:tcPr>
           <w:p>
             <w:pPr>
-              <w:pStyle w:val="Normal"/>
               <w:jc w:val="right"/>
               <w:pBdr>
                 <w:bottom w:val="none" w:sz="0" w:space="0" w:color="000000"/>
@@ -1458,13 +1767,24 @@
               </w:pBdr>
               <w:spacing w:after="40" w:before="40" w:line="192"/>
               <w:ind w:left="40" w:right="40" w:firstLine="0" w:firstLineChars="0"/>
-            </w:pPr>
-            <w:r>
-              <w:rPr>
-                <w:rFonts w:ascii="Times New Roman" w:hAnsi="Times New Roman" w:eastAsia="Times New Roman" w:cs="Times New Roman"/>
-                <w:i w:val="false"/>
-                <w:b w:val="false"/>
-                <w:u w:val="none"/>
+              <w:rPr>
+                <w:rFonts w:ascii="Times New Roman" w:hAnsi="Times New Roman" w:eastAsia="Times New Roman" w:cs="Times New Roman"/>
+                <w:i w:val="false"/>
+                <w:b w:val="false"/>
+                <w:u w:val="none"/>
+                <w:strike w:val="false"/>
+                <w:sz w:val="22"/>
+                <w:szCs w:val="22"/>
+                <w:color w:val="000000"/>
+              </w:rPr>
+            </w:pPr>
+            <w:r>
+              <w:rPr>
+                <w:rFonts w:ascii="Times New Roman" w:hAnsi="Times New Roman" w:eastAsia="Times New Roman" w:cs="Times New Roman"/>
+                <w:i w:val="false"/>
+                <w:b w:val="false"/>
+                <w:u w:val="none"/>
+                <w:strike w:val="false"/>
                 <w:sz w:val="22"/>
                 <w:szCs w:val="22"/>
                 <w:color w:val="000000"/>
@@ -1492,7 +1812,6 @@
           </w:tcPr>
           <w:p>
             <w:pPr>
-              <w:pStyle w:val="Normal"/>
               <w:jc w:val="right"/>
               <w:pBdr>
                 <w:bottom w:val="none" w:sz="0" w:space="0" w:color="000000"/>
@@ -1502,13 +1821,24 @@
               </w:pBdr>
               <w:spacing w:after="40" w:before="40" w:line="192"/>
               <w:ind w:left="40" w:right="40" w:firstLine="0" w:firstLineChars="0"/>
-            </w:pPr>
-            <w:r>
-              <w:rPr>
-                <w:rFonts w:ascii="Times New Roman" w:hAnsi="Times New Roman" w:eastAsia="Times New Roman" w:cs="Times New Roman"/>
-                <w:i w:val="false"/>
-                <w:b w:val="false"/>
-                <w:u w:val="none"/>
+              <w:rPr>
+                <w:rFonts w:ascii="Times New Roman" w:hAnsi="Times New Roman" w:eastAsia="Times New Roman" w:cs="Times New Roman"/>
+                <w:i w:val="false"/>
+                <w:b w:val="false"/>
+                <w:u w:val="none"/>
+                <w:strike w:val="false"/>
+                <w:sz w:val="22"/>
+                <w:szCs w:val="22"/>
+                <w:color w:val="000000"/>
+              </w:rPr>
+            </w:pPr>
+            <w:r>
+              <w:rPr>
+                <w:rFonts w:ascii="Times New Roman" w:hAnsi="Times New Roman" w:eastAsia="Times New Roman" w:cs="Times New Roman"/>
+                <w:i w:val="false"/>
+                <w:b w:val="false"/>
+                <w:u w:val="none"/>
+                <w:strike w:val="false"/>
                 <w:sz w:val="22"/>
                 <w:szCs w:val="22"/>
                 <w:color w:val="000000"/>
@@ -1536,7 +1866,6 @@
           </w:tcPr>
           <w:p>
             <w:pPr>
-              <w:pStyle w:val="Normal"/>
               <w:jc w:val="right"/>
               <w:pBdr>
                 <w:bottom w:val="none" w:sz="0" w:space="0" w:color="000000"/>
@@ -1546,13 +1875,24 @@
               </w:pBdr>
               <w:spacing w:after="40" w:before="40" w:line="192"/>
               <w:ind w:left="40" w:right="40" w:firstLine="0" w:firstLineChars="0"/>
-            </w:pPr>
-            <w:r>
-              <w:rPr>
-                <w:rFonts w:ascii="Times New Roman" w:hAnsi="Times New Roman" w:eastAsia="Times New Roman" w:cs="Times New Roman"/>
-                <w:i w:val="false"/>
-                <w:b w:val="false"/>
-                <w:u w:val="none"/>
+              <w:rPr>
+                <w:rFonts w:ascii="Times New Roman" w:hAnsi="Times New Roman" w:eastAsia="Times New Roman" w:cs="Times New Roman"/>
+                <w:i w:val="false"/>
+                <w:b w:val="false"/>
+                <w:u w:val="none"/>
+                <w:strike w:val="false"/>
+                <w:sz w:val="22"/>
+                <w:szCs w:val="22"/>
+                <w:color w:val="000000"/>
+              </w:rPr>
+            </w:pPr>
+            <w:r>
+              <w:rPr>
+                <w:rFonts w:ascii="Times New Roman" w:hAnsi="Times New Roman" w:eastAsia="Times New Roman" w:cs="Times New Roman"/>
+                <w:i w:val="false"/>
+                <w:b w:val="false"/>
+                <w:u w:val="none"/>
+                <w:strike w:val="false"/>
                 <w:sz w:val="22"/>
                 <w:szCs w:val="22"/>
                 <w:color w:val="000000"/>
@@ -1580,7 +1920,6 @@
           </w:tcPr>
           <w:p>
             <w:pPr>
-              <w:pStyle w:val="Normal"/>
               <w:jc w:val="right"/>
               <w:pBdr>
                 <w:bottom w:val="none" w:sz="0" w:space="0" w:color="000000"/>
@@ -1590,13 +1929,24 @@
               </w:pBdr>
               <w:spacing w:after="40" w:before="40" w:line="192"/>
               <w:ind w:left="40" w:right="40" w:firstLine="0" w:firstLineChars="0"/>
-            </w:pPr>
-            <w:r>
-              <w:rPr>
-                <w:rFonts w:ascii="Times New Roman" w:hAnsi="Times New Roman" w:eastAsia="Times New Roman" w:cs="Times New Roman"/>
-                <w:i w:val="false"/>
-                <w:b w:val="false"/>
-                <w:u w:val="none"/>
+              <w:rPr>
+                <w:rFonts w:ascii="Times New Roman" w:hAnsi="Times New Roman" w:eastAsia="Times New Roman" w:cs="Times New Roman"/>
+                <w:i w:val="false"/>
+                <w:b w:val="false"/>
+                <w:u w:val="none"/>
+                <w:strike w:val="false"/>
+                <w:sz w:val="22"/>
+                <w:szCs w:val="22"/>
+                <w:color w:val="000000"/>
+              </w:rPr>
+            </w:pPr>
+            <w:r>
+              <w:rPr>
+                <w:rFonts w:ascii="Times New Roman" w:hAnsi="Times New Roman" w:eastAsia="Times New Roman" w:cs="Times New Roman"/>
+                <w:i w:val="false"/>
+                <w:b w:val="false"/>
+                <w:u w:val="none"/>
+                <w:strike w:val="false"/>
                 <w:sz w:val="22"/>
                 <w:szCs w:val="22"/>
                 <w:color w:val="000000"/>
@@ -1630,7 +1980,6 @@
           </w:tcPr>
           <w:p>
             <w:pPr>
-              <w:pStyle w:val="Normal"/>
               <w:jc w:val="left"/>
               <w:pBdr>
                 <w:bottom w:val="none" w:sz="0" w:space="0" w:color="000000"/>
@@ -1640,13 +1989,24 @@
               </w:pBdr>
               <w:spacing w:after="40" w:before="40" w:line="192"/>
               <w:ind w:left="40" w:right="40" w:firstLine="0" w:firstLineChars="0"/>
-            </w:pPr>
-            <w:r>
-              <w:rPr>
-                <w:rFonts w:ascii="Times New Roman" w:hAnsi="Times New Roman" w:eastAsia="Times New Roman" w:cs="Times New Roman"/>
-                <w:i w:val="false"/>
-                <w:b w:val="false"/>
-                <w:u w:val="none"/>
+              <w:rPr>
+                <w:rFonts w:ascii="Times New Roman" w:hAnsi="Times New Roman" w:eastAsia="Times New Roman" w:cs="Times New Roman"/>
+                <w:i w:val="false"/>
+                <w:b w:val="false"/>
+                <w:u w:val="none"/>
+                <w:strike w:val="false"/>
+                <w:sz w:val="22"/>
+                <w:szCs w:val="22"/>
+                <w:color w:val="000000"/>
+              </w:rPr>
+            </w:pPr>
+            <w:r>
+              <w:rPr>
+                <w:rFonts w:ascii="Times New Roman" w:hAnsi="Times New Roman" w:eastAsia="Times New Roman" w:cs="Times New Roman"/>
+                <w:i w:val="false"/>
+                <w:b w:val="false"/>
+                <w:u w:val="none"/>
+                <w:strike w:val="false"/>
                 <w:sz w:val="22"/>
                 <w:szCs w:val="22"/>
                 <w:color w:val="000000"/>
@@ -1674,7 +2034,6 @@
           </w:tcPr>
           <w:p>
             <w:pPr>
-              <w:pStyle w:val="Normal"/>
               <w:jc w:val="right"/>
               <w:pBdr>
                 <w:bottom w:val="none" w:sz="0" w:space="0" w:color="000000"/>
@@ -1684,13 +2043,24 @@
               </w:pBdr>
               <w:spacing w:after="40" w:before="40" w:line="192"/>
               <w:ind w:left="40" w:right="40" w:firstLine="0" w:firstLineChars="0"/>
-            </w:pPr>
-            <w:r>
-              <w:rPr>
-                <w:rFonts w:ascii="Times New Roman" w:hAnsi="Times New Roman" w:eastAsia="Times New Roman" w:cs="Times New Roman"/>
-                <w:i w:val="false"/>
-                <w:b w:val="false"/>
-                <w:u w:val="none"/>
+              <w:rPr>
+                <w:rFonts w:ascii="Times New Roman" w:hAnsi="Times New Roman" w:eastAsia="Times New Roman" w:cs="Times New Roman"/>
+                <w:i w:val="false"/>
+                <w:b w:val="false"/>
+                <w:u w:val="none"/>
+                <w:strike w:val="false"/>
+                <w:sz w:val="22"/>
+                <w:szCs w:val="22"/>
+                <w:color w:val="000000"/>
+              </w:rPr>
+            </w:pPr>
+            <w:r>
+              <w:rPr>
+                <w:rFonts w:ascii="Times New Roman" w:hAnsi="Times New Roman" w:eastAsia="Times New Roman" w:cs="Times New Roman"/>
+                <w:i w:val="false"/>
+                <w:b w:val="false"/>
+                <w:u w:val="none"/>
+                <w:strike w:val="false"/>
                 <w:sz w:val="22"/>
                 <w:szCs w:val="22"/>
                 <w:color w:val="000000"/>
@@ -1718,7 +2088,6 @@
           </w:tcPr>
           <w:p>
             <w:pPr>
-              <w:pStyle w:val="Normal"/>
               <w:jc w:val="right"/>
               <w:pBdr>
                 <w:bottom w:val="none" w:sz="0" w:space="0" w:color="000000"/>
@@ -1728,13 +2097,24 @@
               </w:pBdr>
               <w:spacing w:after="40" w:before="40" w:line="192"/>
               <w:ind w:left="40" w:right="40" w:firstLine="0" w:firstLineChars="0"/>
-            </w:pPr>
-            <w:r>
-              <w:rPr>
-                <w:rFonts w:ascii="Times New Roman" w:hAnsi="Times New Roman" w:eastAsia="Times New Roman" w:cs="Times New Roman"/>
-                <w:i w:val="false"/>
-                <w:b w:val="false"/>
-                <w:u w:val="none"/>
+              <w:rPr>
+                <w:rFonts w:ascii="Times New Roman" w:hAnsi="Times New Roman" w:eastAsia="Times New Roman" w:cs="Times New Roman"/>
+                <w:i w:val="false"/>
+                <w:b w:val="false"/>
+                <w:u w:val="none"/>
+                <w:strike w:val="false"/>
+                <w:sz w:val="22"/>
+                <w:szCs w:val="22"/>
+                <w:color w:val="000000"/>
+              </w:rPr>
+            </w:pPr>
+            <w:r>
+              <w:rPr>
+                <w:rFonts w:ascii="Times New Roman" w:hAnsi="Times New Roman" w:eastAsia="Times New Roman" w:cs="Times New Roman"/>
+                <w:i w:val="false"/>
+                <w:b w:val="false"/>
+                <w:u w:val="none"/>
+                <w:strike w:val="false"/>
                 <w:sz w:val="22"/>
                 <w:szCs w:val="22"/>
                 <w:color w:val="000000"/>
@@ -1762,7 +2142,6 @@
           </w:tcPr>
           <w:p>
             <w:pPr>
-              <w:pStyle w:val="Normal"/>
               <w:jc w:val="right"/>
               <w:pBdr>
                 <w:bottom w:val="none" w:sz="0" w:space="0" w:color="000000"/>
@@ -1772,13 +2151,24 @@
               </w:pBdr>
               <w:spacing w:after="40" w:before="40" w:line="192"/>
               <w:ind w:left="40" w:right="40" w:firstLine="0" w:firstLineChars="0"/>
-            </w:pPr>
-            <w:r>
-              <w:rPr>
-                <w:rFonts w:ascii="Times New Roman" w:hAnsi="Times New Roman" w:eastAsia="Times New Roman" w:cs="Times New Roman"/>
-                <w:i w:val="false"/>
-                <w:b w:val="false"/>
-                <w:u w:val="none"/>
+              <w:rPr>
+                <w:rFonts w:ascii="Times New Roman" w:hAnsi="Times New Roman" w:eastAsia="Times New Roman" w:cs="Times New Roman"/>
+                <w:i w:val="false"/>
+                <w:b w:val="false"/>
+                <w:u w:val="none"/>
+                <w:strike w:val="false"/>
+                <w:sz w:val="22"/>
+                <w:szCs w:val="22"/>
+                <w:color w:val="000000"/>
+              </w:rPr>
+            </w:pPr>
+            <w:r>
+              <w:rPr>
+                <w:rFonts w:ascii="Times New Roman" w:hAnsi="Times New Roman" w:eastAsia="Times New Roman" w:cs="Times New Roman"/>
+                <w:i w:val="false"/>
+                <w:b w:val="false"/>
+                <w:u w:val="none"/>
+                <w:strike w:val="false"/>
                 <w:sz w:val="22"/>
                 <w:szCs w:val="22"/>
                 <w:color w:val="000000"/>
@@ -1806,7 +2196,6 @@
           </w:tcPr>
           <w:p>
             <w:pPr>
-              <w:pStyle w:val="Normal"/>
               <w:jc w:val="right"/>
               <w:pBdr>
                 <w:bottom w:val="none" w:sz="0" w:space="0" w:color="000000"/>
@@ -1816,13 +2205,24 @@
               </w:pBdr>
               <w:spacing w:after="40" w:before="40" w:line="192"/>
               <w:ind w:left="40" w:right="40" w:firstLine="0" w:firstLineChars="0"/>
-            </w:pPr>
-            <w:r>
-              <w:rPr>
-                <w:rFonts w:ascii="Times New Roman" w:hAnsi="Times New Roman" w:eastAsia="Times New Roman" w:cs="Times New Roman"/>
-                <w:i w:val="false"/>
-                <w:b w:val="false"/>
-                <w:u w:val="none"/>
+              <w:rPr>
+                <w:rFonts w:ascii="Times New Roman" w:hAnsi="Times New Roman" w:eastAsia="Times New Roman" w:cs="Times New Roman"/>
+                <w:i w:val="false"/>
+                <w:b w:val="false"/>
+                <w:u w:val="none"/>
+                <w:strike w:val="false"/>
+                <w:sz w:val="22"/>
+                <w:szCs w:val="22"/>
+                <w:color w:val="000000"/>
+              </w:rPr>
+            </w:pPr>
+            <w:r>
+              <w:rPr>
+                <w:rFonts w:ascii="Times New Roman" w:hAnsi="Times New Roman" w:eastAsia="Times New Roman" w:cs="Times New Roman"/>
+                <w:i w:val="false"/>
+                <w:b w:val="false"/>
+                <w:u w:val="none"/>
+                <w:strike w:val="false"/>
                 <w:sz w:val="22"/>
                 <w:szCs w:val="22"/>
                 <w:color w:val="000000"/>
@@ -1856,7 +2256,6 @@
           </w:tcPr>
           <w:p>
             <w:pPr>
-              <w:pStyle w:val="Normal"/>
               <w:jc w:val="left"/>
               <w:pBdr>
                 <w:bottom w:val="none" w:sz="0" w:space="0" w:color="000000"/>
@@ -1866,13 +2265,24 @@
               </w:pBdr>
               <w:spacing w:after="40" w:before="40" w:line="192"/>
               <w:ind w:left="40" w:right="40" w:firstLine="0" w:firstLineChars="0"/>
-            </w:pPr>
-            <w:r>
-              <w:rPr>
-                <w:rFonts w:ascii="Times New Roman" w:hAnsi="Times New Roman" w:eastAsia="Times New Roman" w:cs="Times New Roman"/>
-                <w:i w:val="false"/>
-                <w:b w:val="false"/>
-                <w:u w:val="none"/>
+              <w:rPr>
+                <w:rFonts w:ascii="Times New Roman" w:hAnsi="Times New Roman" w:eastAsia="Times New Roman" w:cs="Times New Roman"/>
+                <w:i w:val="false"/>
+                <w:b w:val="false"/>
+                <w:u w:val="none"/>
+                <w:strike w:val="false"/>
+                <w:sz w:val="22"/>
+                <w:szCs w:val="22"/>
+                <w:color w:val="000000"/>
+              </w:rPr>
+            </w:pPr>
+            <w:r>
+              <w:rPr>
+                <w:rFonts w:ascii="Times New Roman" w:hAnsi="Times New Roman" w:eastAsia="Times New Roman" w:cs="Times New Roman"/>
+                <w:i w:val="false"/>
+                <w:b w:val="false"/>
+                <w:u w:val="none"/>
+                <w:strike w:val="false"/>
                 <w:sz w:val="22"/>
                 <w:szCs w:val="22"/>
                 <w:color w:val="000000"/>
@@ -1900,7 +2310,6 @@
           </w:tcPr>
           <w:p>
             <w:pPr>
-              <w:pStyle w:val="Normal"/>
               <w:jc w:val="right"/>
               <w:pBdr>
                 <w:bottom w:val="none" w:sz="0" w:space="0" w:color="000000"/>
@@ -1910,13 +2319,24 @@
               </w:pBdr>
               <w:spacing w:after="40" w:before="40" w:line="192"/>
               <w:ind w:left="40" w:right="40" w:firstLine="0" w:firstLineChars="0"/>
-            </w:pPr>
-            <w:r>
-              <w:rPr>
-                <w:rFonts w:ascii="Times New Roman" w:hAnsi="Times New Roman" w:eastAsia="Times New Roman" w:cs="Times New Roman"/>
-                <w:i w:val="false"/>
-                <w:b w:val="false"/>
-                <w:u w:val="none"/>
+              <w:rPr>
+                <w:rFonts w:ascii="Times New Roman" w:hAnsi="Times New Roman" w:eastAsia="Times New Roman" w:cs="Times New Roman"/>
+                <w:i w:val="false"/>
+                <w:b w:val="false"/>
+                <w:u w:val="none"/>
+                <w:strike w:val="false"/>
+                <w:sz w:val="22"/>
+                <w:szCs w:val="22"/>
+                <w:color w:val="000000"/>
+              </w:rPr>
+            </w:pPr>
+            <w:r>
+              <w:rPr>
+                <w:rFonts w:ascii="Times New Roman" w:hAnsi="Times New Roman" w:eastAsia="Times New Roman" w:cs="Times New Roman"/>
+                <w:i w:val="false"/>
+                <w:b w:val="false"/>
+                <w:u w:val="none"/>
+                <w:strike w:val="false"/>
                 <w:sz w:val="22"/>
                 <w:szCs w:val="22"/>
                 <w:color w:val="000000"/>
@@ -1944,7 +2364,6 @@
           </w:tcPr>
           <w:p>
             <w:pPr>
-              <w:pStyle w:val="Normal"/>
               <w:jc w:val="right"/>
               <w:pBdr>
                 <w:bottom w:val="none" w:sz="0" w:space="0" w:color="000000"/>
@@ -1954,13 +2373,24 @@
               </w:pBdr>
               <w:spacing w:after="40" w:before="40" w:line="192"/>
               <w:ind w:left="40" w:right="40" w:firstLine="0" w:firstLineChars="0"/>
-            </w:pPr>
-            <w:r>
-              <w:rPr>
-                <w:rFonts w:ascii="Times New Roman" w:hAnsi="Times New Roman" w:eastAsia="Times New Roman" w:cs="Times New Roman"/>
-                <w:i w:val="false"/>
-                <w:b w:val="false"/>
-                <w:u w:val="none"/>
+              <w:rPr>
+                <w:rFonts w:ascii="Times New Roman" w:hAnsi="Times New Roman" w:eastAsia="Times New Roman" w:cs="Times New Roman"/>
+                <w:i w:val="false"/>
+                <w:b w:val="false"/>
+                <w:u w:val="none"/>
+                <w:strike w:val="false"/>
+                <w:sz w:val="22"/>
+                <w:szCs w:val="22"/>
+                <w:color w:val="000000"/>
+              </w:rPr>
+            </w:pPr>
+            <w:r>
+              <w:rPr>
+                <w:rFonts w:ascii="Times New Roman" w:hAnsi="Times New Roman" w:eastAsia="Times New Roman" w:cs="Times New Roman"/>
+                <w:i w:val="false"/>
+                <w:b w:val="false"/>
+                <w:u w:val="none"/>
+                <w:strike w:val="false"/>
                 <w:sz w:val="22"/>
                 <w:szCs w:val="22"/>
                 <w:color w:val="000000"/>
@@ -1988,7 +2418,6 @@
           </w:tcPr>
           <w:p>
             <w:pPr>
-              <w:pStyle w:val="Normal"/>
               <w:jc w:val="right"/>
               <w:pBdr>
                 <w:bottom w:val="none" w:sz="0" w:space="0" w:color="000000"/>
@@ -1998,13 +2427,24 @@
               </w:pBdr>
               <w:spacing w:after="40" w:before="40" w:line="192"/>
               <w:ind w:left="40" w:right="40" w:firstLine="0" w:firstLineChars="0"/>
-            </w:pPr>
-            <w:r>
-              <w:rPr>
-                <w:rFonts w:ascii="Times New Roman" w:hAnsi="Times New Roman" w:eastAsia="Times New Roman" w:cs="Times New Roman"/>
-                <w:i w:val="false"/>
-                <w:b w:val="false"/>
-                <w:u w:val="none"/>
+              <w:rPr>
+                <w:rFonts w:ascii="Times New Roman" w:hAnsi="Times New Roman" w:eastAsia="Times New Roman" w:cs="Times New Roman"/>
+                <w:i w:val="false"/>
+                <w:b w:val="false"/>
+                <w:u w:val="none"/>
+                <w:strike w:val="false"/>
+                <w:sz w:val="22"/>
+                <w:szCs w:val="22"/>
+                <w:color w:val="000000"/>
+              </w:rPr>
+            </w:pPr>
+            <w:r>
+              <w:rPr>
+                <w:rFonts w:ascii="Times New Roman" w:hAnsi="Times New Roman" w:eastAsia="Times New Roman" w:cs="Times New Roman"/>
+                <w:i w:val="false"/>
+                <w:b w:val="false"/>
+                <w:u w:val="none"/>
+                <w:strike w:val="false"/>
                 <w:sz w:val="22"/>
                 <w:szCs w:val="22"/>
                 <w:color w:val="000000"/>
@@ -2032,7 +2472,6 @@
           </w:tcPr>
           <w:p>
             <w:pPr>
-              <w:pStyle w:val="Normal"/>
               <w:jc w:val="right"/>
               <w:pBdr>
                 <w:bottom w:val="none" w:sz="0" w:space="0" w:color="000000"/>
@@ -2042,13 +2481,24 @@
               </w:pBdr>
               <w:spacing w:after="40" w:before="40" w:line="192"/>
               <w:ind w:left="40" w:right="40" w:firstLine="0" w:firstLineChars="0"/>
-            </w:pPr>
-            <w:r>
-              <w:rPr>
-                <w:rFonts w:ascii="Times New Roman" w:hAnsi="Times New Roman" w:eastAsia="Times New Roman" w:cs="Times New Roman"/>
-                <w:i w:val="false"/>
-                <w:b w:val="false"/>
-                <w:u w:val="none"/>
+              <w:rPr>
+                <w:rFonts w:ascii="Times New Roman" w:hAnsi="Times New Roman" w:eastAsia="Times New Roman" w:cs="Times New Roman"/>
+                <w:i w:val="false"/>
+                <w:b w:val="false"/>
+                <w:u w:val="none"/>
+                <w:strike w:val="false"/>
+                <w:sz w:val="22"/>
+                <w:szCs w:val="22"/>
+                <w:color w:val="000000"/>
+              </w:rPr>
+            </w:pPr>
+            <w:r>
+              <w:rPr>
+                <w:rFonts w:ascii="Times New Roman" w:hAnsi="Times New Roman" w:eastAsia="Times New Roman" w:cs="Times New Roman"/>
+                <w:i w:val="false"/>
+                <w:b w:val="false"/>
+                <w:u w:val="none"/>
+                <w:strike w:val="false"/>
                 <w:sz w:val="22"/>
                 <w:szCs w:val="22"/>
                 <w:color w:val="000000"/>
@@ -2082,7 +2532,6 @@
           </w:tcPr>
           <w:p>
             <w:pPr>
-              <w:pStyle w:val="Normal"/>
               <w:jc w:val="left"/>
               <w:pBdr>
                 <w:bottom w:val="none" w:sz="0" w:space="0" w:color="000000"/>
@@ -2092,13 +2541,24 @@
               </w:pBdr>
               <w:spacing w:after="40" w:before="40" w:line="192"/>
               <w:ind w:left="40" w:right="40" w:firstLine="0" w:firstLineChars="0"/>
-            </w:pPr>
-            <w:r>
-              <w:rPr>
-                <w:rFonts w:ascii="Times New Roman" w:hAnsi="Times New Roman" w:eastAsia="Times New Roman" w:cs="Times New Roman"/>
-                <w:i w:val="false"/>
-                <w:b w:val="false"/>
-                <w:u w:val="none"/>
+              <w:rPr>
+                <w:rFonts w:ascii="Times New Roman" w:hAnsi="Times New Roman" w:eastAsia="Times New Roman" w:cs="Times New Roman"/>
+                <w:i w:val="false"/>
+                <w:b w:val="false"/>
+                <w:u w:val="none"/>
+                <w:strike w:val="false"/>
+                <w:sz w:val="22"/>
+                <w:szCs w:val="22"/>
+                <w:color w:val="000000"/>
+              </w:rPr>
+            </w:pPr>
+            <w:r>
+              <w:rPr>
+                <w:rFonts w:ascii="Times New Roman" w:hAnsi="Times New Roman" w:eastAsia="Times New Roman" w:cs="Times New Roman"/>
+                <w:i w:val="false"/>
+                <w:b w:val="false"/>
+                <w:u w:val="none"/>
+                <w:strike w:val="false"/>
                 <w:sz w:val="22"/>
                 <w:szCs w:val="22"/>
                 <w:color w:val="000000"/>
@@ -2126,7 +2586,6 @@
           </w:tcPr>
           <w:p>
             <w:pPr>
-              <w:pStyle w:val="Normal"/>
               <w:jc w:val="right"/>
               <w:pBdr>
                 <w:bottom w:val="none" w:sz="0" w:space="0" w:color="000000"/>
@@ -2136,13 +2595,24 @@
               </w:pBdr>
               <w:spacing w:after="40" w:before="40" w:line="192"/>
               <w:ind w:left="40" w:right="40" w:firstLine="0" w:firstLineChars="0"/>
-            </w:pPr>
-            <w:r>
-              <w:rPr>
-                <w:rFonts w:ascii="Times New Roman" w:hAnsi="Times New Roman" w:eastAsia="Times New Roman" w:cs="Times New Roman"/>
-                <w:i w:val="false"/>
-                <w:b w:val="false"/>
-                <w:u w:val="none"/>
+              <w:rPr>
+                <w:rFonts w:ascii="Times New Roman" w:hAnsi="Times New Roman" w:eastAsia="Times New Roman" w:cs="Times New Roman"/>
+                <w:i w:val="false"/>
+                <w:b w:val="false"/>
+                <w:u w:val="none"/>
+                <w:strike w:val="false"/>
+                <w:sz w:val="22"/>
+                <w:szCs w:val="22"/>
+                <w:color w:val="000000"/>
+              </w:rPr>
+            </w:pPr>
+            <w:r>
+              <w:rPr>
+                <w:rFonts w:ascii="Times New Roman" w:hAnsi="Times New Roman" w:eastAsia="Times New Roman" w:cs="Times New Roman"/>
+                <w:i w:val="false"/>
+                <w:b w:val="false"/>
+                <w:u w:val="none"/>
+                <w:strike w:val="false"/>
                 <w:sz w:val="22"/>
                 <w:szCs w:val="22"/>
                 <w:color w:val="000000"/>
@@ -2170,7 +2640,6 @@
           </w:tcPr>
           <w:p>
             <w:pPr>
-              <w:pStyle w:val="Normal"/>
               <w:jc w:val="right"/>
               <w:pBdr>
                 <w:bottom w:val="none" w:sz="0" w:space="0" w:color="000000"/>
@@ -2180,13 +2649,24 @@
               </w:pBdr>
               <w:spacing w:after="40" w:before="40" w:line="192"/>
               <w:ind w:left="40" w:right="40" w:firstLine="0" w:firstLineChars="0"/>
-            </w:pPr>
-            <w:r>
-              <w:rPr>
-                <w:rFonts w:ascii="Times New Roman" w:hAnsi="Times New Roman" w:eastAsia="Times New Roman" w:cs="Times New Roman"/>
-                <w:i w:val="false"/>
-                <w:b w:val="false"/>
-                <w:u w:val="none"/>
+              <w:rPr>
+                <w:rFonts w:ascii="Times New Roman" w:hAnsi="Times New Roman" w:eastAsia="Times New Roman" w:cs="Times New Roman"/>
+                <w:i w:val="false"/>
+                <w:b w:val="false"/>
+                <w:u w:val="none"/>
+                <w:strike w:val="false"/>
+                <w:sz w:val="22"/>
+                <w:szCs w:val="22"/>
+                <w:color w:val="000000"/>
+              </w:rPr>
+            </w:pPr>
+            <w:r>
+              <w:rPr>
+                <w:rFonts w:ascii="Times New Roman" w:hAnsi="Times New Roman" w:eastAsia="Times New Roman" w:cs="Times New Roman"/>
+                <w:i w:val="false"/>
+                <w:b w:val="false"/>
+                <w:u w:val="none"/>
+                <w:strike w:val="false"/>
                 <w:sz w:val="22"/>
                 <w:szCs w:val="22"/>
                 <w:color w:val="000000"/>
@@ -2214,7 +2694,6 @@
           </w:tcPr>
           <w:p>
             <w:pPr>
-              <w:pStyle w:val="Normal"/>
               <w:jc w:val="right"/>
               <w:pBdr>
                 <w:bottom w:val="none" w:sz="0" w:space="0" w:color="000000"/>
@@ -2224,13 +2703,24 @@
               </w:pBdr>
               <w:spacing w:after="40" w:before="40" w:line="192"/>
               <w:ind w:left="40" w:right="40" w:firstLine="0" w:firstLineChars="0"/>
-            </w:pPr>
-            <w:r>
-              <w:rPr>
-                <w:rFonts w:ascii="Times New Roman" w:hAnsi="Times New Roman" w:eastAsia="Times New Roman" w:cs="Times New Roman"/>
-                <w:i w:val="false"/>
-                <w:b w:val="false"/>
-                <w:u w:val="none"/>
+              <w:rPr>
+                <w:rFonts w:ascii="Times New Roman" w:hAnsi="Times New Roman" w:eastAsia="Times New Roman" w:cs="Times New Roman"/>
+                <w:i w:val="false"/>
+                <w:b w:val="false"/>
+                <w:u w:val="none"/>
+                <w:strike w:val="false"/>
+                <w:sz w:val="22"/>
+                <w:szCs w:val="22"/>
+                <w:color w:val="000000"/>
+              </w:rPr>
+            </w:pPr>
+            <w:r>
+              <w:rPr>
+                <w:rFonts w:ascii="Times New Roman" w:hAnsi="Times New Roman" w:eastAsia="Times New Roman" w:cs="Times New Roman"/>
+                <w:i w:val="false"/>
+                <w:b w:val="false"/>
+                <w:u w:val="none"/>
+                <w:strike w:val="false"/>
                 <w:sz w:val="22"/>
                 <w:szCs w:val="22"/>
                 <w:color w:val="000000"/>
@@ -2258,7 +2748,6 @@
           </w:tcPr>
           <w:p>
             <w:pPr>
-              <w:pStyle w:val="Normal"/>
               <w:jc w:val="right"/>
               <w:pBdr>
                 <w:bottom w:val="none" w:sz="0" w:space="0" w:color="000000"/>
@@ -2268,13 +2757,24 @@
               </w:pBdr>
               <w:spacing w:after="40" w:before="40" w:line="192"/>
               <w:ind w:left="40" w:right="40" w:firstLine="0" w:firstLineChars="0"/>
-            </w:pPr>
-            <w:r>
-              <w:rPr>
-                <w:rFonts w:ascii="Times New Roman" w:hAnsi="Times New Roman" w:eastAsia="Times New Roman" w:cs="Times New Roman"/>
-                <w:i w:val="false"/>
-                <w:b w:val="false"/>
-                <w:u w:val="none"/>
+              <w:rPr>
+                <w:rFonts w:ascii="Times New Roman" w:hAnsi="Times New Roman" w:eastAsia="Times New Roman" w:cs="Times New Roman"/>
+                <w:i w:val="false"/>
+                <w:b w:val="false"/>
+                <w:u w:val="none"/>
+                <w:strike w:val="false"/>
+                <w:sz w:val="22"/>
+                <w:szCs w:val="22"/>
+                <w:color w:val="000000"/>
+              </w:rPr>
+            </w:pPr>
+            <w:r>
+              <w:rPr>
+                <w:rFonts w:ascii="Times New Roman" w:hAnsi="Times New Roman" w:eastAsia="Times New Roman" w:cs="Times New Roman"/>
+                <w:i w:val="false"/>
+                <w:b w:val="false"/>
+                <w:u w:val="none"/>
+                <w:strike w:val="false"/>
                 <w:sz w:val="22"/>
                 <w:szCs w:val="22"/>
                 <w:color w:val="000000"/>
@@ -2308,7 +2808,6 @@
           </w:tcPr>
           <w:p>
             <w:pPr>
-              <w:pStyle w:val="Normal"/>
               <w:jc w:val="left"/>
               <w:pBdr>
                 <w:bottom w:val="none" w:sz="0" w:space="0" w:color="000000"/>
@@ -2318,13 +2817,24 @@
               </w:pBdr>
               <w:spacing w:after="40" w:before="40" w:line="192"/>
               <w:ind w:left="40" w:right="40" w:firstLine="0" w:firstLineChars="0"/>
-            </w:pPr>
-            <w:r>
-              <w:rPr>
-                <w:rFonts w:ascii="Times New Roman" w:hAnsi="Times New Roman" w:eastAsia="Times New Roman" w:cs="Times New Roman"/>
-                <w:i w:val="false"/>
-                <w:b w:val="false"/>
-                <w:u w:val="none"/>
+              <w:rPr>
+                <w:rFonts w:ascii="Times New Roman" w:hAnsi="Times New Roman" w:eastAsia="Times New Roman" w:cs="Times New Roman"/>
+                <w:i w:val="false"/>
+                <w:b w:val="false"/>
+                <w:u w:val="none"/>
+                <w:strike w:val="false"/>
+                <w:sz w:val="22"/>
+                <w:szCs w:val="22"/>
+                <w:color w:val="000000"/>
+              </w:rPr>
+            </w:pPr>
+            <w:r>
+              <w:rPr>
+                <w:rFonts w:ascii="Times New Roman" w:hAnsi="Times New Roman" w:eastAsia="Times New Roman" w:cs="Times New Roman"/>
+                <w:i w:val="false"/>
+                <w:b w:val="false"/>
+                <w:u w:val="none"/>
+                <w:strike w:val="false"/>
                 <w:sz w:val="22"/>
                 <w:szCs w:val="22"/>
                 <w:color w:val="000000"/>
@@ -2352,7 +2862,6 @@
           </w:tcPr>
           <w:p>
             <w:pPr>
-              <w:pStyle w:val="Normal"/>
               <w:jc w:val="right"/>
               <w:pBdr>
                 <w:bottom w:val="none" w:sz="0" w:space="0" w:color="000000"/>
@@ -2362,13 +2871,24 @@
               </w:pBdr>
               <w:spacing w:after="40" w:before="40" w:line="192"/>
               <w:ind w:left="40" w:right="40" w:firstLine="0" w:firstLineChars="0"/>
-            </w:pPr>
-            <w:r>
-              <w:rPr>
-                <w:rFonts w:ascii="Times New Roman" w:hAnsi="Times New Roman" w:eastAsia="Times New Roman" w:cs="Times New Roman"/>
-                <w:i w:val="false"/>
-                <w:b w:val="false"/>
-                <w:u w:val="none"/>
+              <w:rPr>
+                <w:rFonts w:ascii="Times New Roman" w:hAnsi="Times New Roman" w:eastAsia="Times New Roman" w:cs="Times New Roman"/>
+                <w:i w:val="false"/>
+                <w:b w:val="false"/>
+                <w:u w:val="none"/>
+                <w:strike w:val="false"/>
+                <w:sz w:val="22"/>
+                <w:szCs w:val="22"/>
+                <w:color w:val="000000"/>
+              </w:rPr>
+            </w:pPr>
+            <w:r>
+              <w:rPr>
+                <w:rFonts w:ascii="Times New Roman" w:hAnsi="Times New Roman" w:eastAsia="Times New Roman" w:cs="Times New Roman"/>
+                <w:i w:val="false"/>
+                <w:b w:val="false"/>
+                <w:u w:val="none"/>
+                <w:strike w:val="false"/>
                 <w:sz w:val="22"/>
                 <w:szCs w:val="22"/>
                 <w:color w:val="000000"/>
@@ -2396,7 +2916,6 @@
           </w:tcPr>
           <w:p>
             <w:pPr>
-              <w:pStyle w:val="Normal"/>
               <w:jc w:val="right"/>
               <w:pBdr>
                 <w:bottom w:val="none" w:sz="0" w:space="0" w:color="000000"/>
@@ -2406,13 +2925,24 @@
               </w:pBdr>
               <w:spacing w:after="40" w:before="40" w:line="192"/>
               <w:ind w:left="40" w:right="40" w:firstLine="0" w:firstLineChars="0"/>
-            </w:pPr>
-            <w:r>
-              <w:rPr>
-                <w:rFonts w:ascii="Times New Roman" w:hAnsi="Times New Roman" w:eastAsia="Times New Roman" w:cs="Times New Roman"/>
-                <w:i w:val="false"/>
-                <w:b w:val="false"/>
-                <w:u w:val="none"/>
+              <w:rPr>
+                <w:rFonts w:ascii="Times New Roman" w:hAnsi="Times New Roman" w:eastAsia="Times New Roman" w:cs="Times New Roman"/>
+                <w:i w:val="false"/>
+                <w:b w:val="false"/>
+                <w:u w:val="none"/>
+                <w:strike w:val="false"/>
+                <w:sz w:val="22"/>
+                <w:szCs w:val="22"/>
+                <w:color w:val="000000"/>
+              </w:rPr>
+            </w:pPr>
+            <w:r>
+              <w:rPr>
+                <w:rFonts w:ascii="Times New Roman" w:hAnsi="Times New Roman" w:eastAsia="Times New Roman" w:cs="Times New Roman"/>
+                <w:i w:val="false"/>
+                <w:b w:val="false"/>
+                <w:u w:val="none"/>
+                <w:strike w:val="false"/>
                 <w:sz w:val="22"/>
                 <w:szCs w:val="22"/>
                 <w:color w:val="000000"/>
@@ -2440,7 +2970,6 @@
           </w:tcPr>
           <w:p>
             <w:pPr>
-              <w:pStyle w:val="Normal"/>
               <w:jc w:val="right"/>
               <w:pBdr>
                 <w:bottom w:val="none" w:sz="0" w:space="0" w:color="000000"/>
@@ -2450,13 +2979,24 @@
               </w:pBdr>
               <w:spacing w:after="40" w:before="40" w:line="192"/>
               <w:ind w:left="40" w:right="40" w:firstLine="0" w:firstLineChars="0"/>
-            </w:pPr>
-            <w:r>
-              <w:rPr>
-                <w:rFonts w:ascii="Times New Roman" w:hAnsi="Times New Roman" w:eastAsia="Times New Roman" w:cs="Times New Roman"/>
-                <w:i w:val="false"/>
-                <w:b w:val="false"/>
-                <w:u w:val="none"/>
+              <w:rPr>
+                <w:rFonts w:ascii="Times New Roman" w:hAnsi="Times New Roman" w:eastAsia="Times New Roman" w:cs="Times New Roman"/>
+                <w:i w:val="false"/>
+                <w:b w:val="false"/>
+                <w:u w:val="none"/>
+                <w:strike w:val="false"/>
+                <w:sz w:val="22"/>
+                <w:szCs w:val="22"/>
+                <w:color w:val="000000"/>
+              </w:rPr>
+            </w:pPr>
+            <w:r>
+              <w:rPr>
+                <w:rFonts w:ascii="Times New Roman" w:hAnsi="Times New Roman" w:eastAsia="Times New Roman" w:cs="Times New Roman"/>
+                <w:i w:val="false"/>
+                <w:b w:val="false"/>
+                <w:u w:val="none"/>
+                <w:strike w:val="false"/>
                 <w:sz w:val="22"/>
                 <w:szCs w:val="22"/>
                 <w:color w:val="000000"/>
@@ -2484,7 +3024,6 @@
           </w:tcPr>
           <w:p>
             <w:pPr>
-              <w:pStyle w:val="Normal"/>
               <w:jc w:val="right"/>
               <w:pBdr>
                 <w:bottom w:val="none" w:sz="0" w:space="0" w:color="000000"/>
@@ -2494,13 +3033,24 @@
               </w:pBdr>
               <w:spacing w:after="40" w:before="40" w:line="192"/>
               <w:ind w:left="40" w:right="40" w:firstLine="0" w:firstLineChars="0"/>
-            </w:pPr>
-            <w:r>
-              <w:rPr>
-                <w:rFonts w:ascii="Times New Roman" w:hAnsi="Times New Roman" w:eastAsia="Times New Roman" w:cs="Times New Roman"/>
-                <w:i w:val="false"/>
-                <w:b w:val="false"/>
-                <w:u w:val="none"/>
+              <w:rPr>
+                <w:rFonts w:ascii="Times New Roman" w:hAnsi="Times New Roman" w:eastAsia="Times New Roman" w:cs="Times New Roman"/>
+                <w:i w:val="false"/>
+                <w:b w:val="false"/>
+                <w:u w:val="none"/>
+                <w:strike w:val="false"/>
+                <w:sz w:val="22"/>
+                <w:szCs w:val="22"/>
+                <w:color w:val="000000"/>
+              </w:rPr>
+            </w:pPr>
+            <w:r>
+              <w:rPr>
+                <w:rFonts w:ascii="Times New Roman" w:hAnsi="Times New Roman" w:eastAsia="Times New Roman" w:cs="Times New Roman"/>
+                <w:i w:val="false"/>
+                <w:b w:val="false"/>
+                <w:u w:val="none"/>
+                <w:strike w:val="false"/>
                 <w:sz w:val="22"/>
                 <w:szCs w:val="22"/>
                 <w:color w:val="000000"/>
@@ -2535,7 +3085,6 @@
           </w:tcPr>
           <w:p>
             <w:pPr>
-              <w:pStyle w:val="Normal"/>
               <w:jc w:val="left"/>
               <w:pBdr>
                 <w:bottom w:val="none" w:sz="0" w:space="0" w:color="000000"/>
@@ -2545,13 +3094,24 @@
               </w:pBdr>
               <w:spacing w:after="40" w:before="40" w:line="240"/>
               <w:ind w:left="40" w:right="40" w:firstLine="0" w:firstLineChars="0"/>
-            </w:pPr>
-            <w:r>
-              <w:rPr>
-                <w:rFonts w:ascii="Times New Roman" w:hAnsi="Times New Roman" w:eastAsia="Times New Roman" w:cs="Times New Roman"/>
-                <w:i w:val="false"/>
-                <w:b w:val="false"/>
-                <w:u w:val="none"/>
+              <w:rPr>
+                <w:rFonts w:ascii="Times New Roman" w:hAnsi="Times New Roman" w:eastAsia="Times New Roman" w:cs="Times New Roman"/>
+                <w:i w:val="false"/>
+                <w:b w:val="false"/>
+                <w:u w:val="none"/>
+                <w:strike w:val="false"/>
+                <w:sz w:val="22"/>
+                <w:szCs w:val="22"/>
+                <w:color w:val="000000"/>
+              </w:rPr>
+            </w:pPr>
+            <w:r>
+              <w:rPr>
+                <w:rFonts w:ascii="Times New Roman" w:hAnsi="Times New Roman" w:eastAsia="Times New Roman" w:cs="Times New Roman"/>
+                <w:i w:val="false"/>
+                <w:b w:val="false"/>
+                <w:u w:val="none"/>
+                <w:strike w:val="false"/>
                 <w:sz w:val="22"/>
                 <w:szCs w:val="22"/>
                 <w:color w:val="000000"/>
@@ -2586,7 +3146,6 @@
           </w:tcPr>
           <w:p>
             <w:pPr>
-              <w:pStyle w:val="Normal"/>
               <w:jc w:val="left"/>
               <w:pBdr>
                 <w:bottom w:val="none" w:sz="0" w:space="0" w:color="000000"/>
@@ -2596,13 +3155,24 @@
               </w:pBdr>
               <w:spacing w:after="40" w:before="40" w:line="240"/>
               <w:ind w:left="40" w:right="40" w:firstLine="0" w:firstLineChars="0"/>
-            </w:pPr>
-            <w:r>
-              <w:rPr>
-                <w:rFonts w:ascii="Times New Roman" w:hAnsi="Times New Roman" w:eastAsia="Times New Roman" w:cs="Times New Roman"/>
-                <w:i w:val="false"/>
-                <w:b w:val="false"/>
-                <w:u w:val="none"/>
+              <w:rPr>
+                <w:rFonts w:ascii="Times New Roman" w:hAnsi="Times New Roman" w:eastAsia="Times New Roman" w:cs="Times New Roman"/>
+                <w:i w:val="false"/>
+                <w:b w:val="false"/>
+                <w:u w:val="none"/>
+                <w:strike w:val="false"/>
+                <w:sz w:val="22"/>
+                <w:szCs w:val="22"/>
+                <w:color w:val="000000"/>
+              </w:rPr>
+            </w:pPr>
+            <w:r>
+              <w:rPr>
+                <w:rFonts w:ascii="Times New Roman" w:hAnsi="Times New Roman" w:eastAsia="Times New Roman" w:cs="Times New Roman"/>
+                <w:i w:val="false"/>
+                <w:b w:val="false"/>
+                <w:u w:val="none"/>
+                <w:strike w:val="false"/>
                 <w:sz w:val="22"/>
                 <w:szCs w:val="22"/>
                 <w:color w:val="000000"/>
@@ -2637,7 +3207,6 @@
           </w:tcPr>
           <w:p>
             <w:pPr>
-              <w:pStyle w:val="Normal"/>
               <w:jc w:val="left"/>
               <w:pBdr>
                 <w:bottom w:val="none" w:sz="0" w:space="0" w:color="000000"/>
@@ -2647,13 +3216,24 @@
               </w:pBdr>
               <w:spacing w:after="40" w:before="40" w:line="240"/>
               <w:ind w:left="40" w:right="40" w:firstLine="0" w:firstLineChars="0"/>
-            </w:pPr>
-            <w:r>
-              <w:rPr>
-                <w:rFonts w:ascii="Times New Roman" w:hAnsi="Times New Roman" w:eastAsia="Times New Roman" w:cs="Times New Roman"/>
-                <w:i w:val="false"/>
-                <w:b w:val="false"/>
-                <w:u w:val="none"/>
+              <w:rPr>
+                <w:rFonts w:ascii="Times New Roman" w:hAnsi="Times New Roman" w:eastAsia="Times New Roman" w:cs="Times New Roman"/>
+                <w:i w:val="false"/>
+                <w:b w:val="false"/>
+                <w:u w:val="none"/>
+                <w:strike w:val="false"/>
+                <w:sz w:val="22"/>
+                <w:szCs w:val="22"/>
+                <w:color w:val="000000"/>
+              </w:rPr>
+            </w:pPr>
+            <w:r>
+              <w:rPr>
+                <w:rFonts w:ascii="Times New Roman" w:hAnsi="Times New Roman" w:eastAsia="Times New Roman" w:cs="Times New Roman"/>
+                <w:i w:val="false"/>
+                <w:b w:val="false"/>
+                <w:u w:val="none"/>
+                <w:strike w:val="false"/>
                 <w:sz w:val="22"/>
                 <w:szCs w:val="22"/>
                 <w:color w:val="000000"/>
@@ -2664,9 +3244,9 @@
         </w:tc>
       </w:tr>
     </w:tbl>
-    <w:sectPr w:officer="true">
-      <w:pgMar w:header="720" w:bottom="1440" w:top="1440" w:right="1440" w:left="1440" w:footer="720" w:gutter="720"/>
-      <w:pgSz w:h="16848" w:w="11952" w:orient="portrait"/>
+    <w:sectPr>
+      <w:pgMar w:header="708" w:bottom="1417" w:top="1417" w:right="1417" w:left="1417" w:footer="708" w:gutter="0"/>
+      <w:pgSz w:h="16838" w:w="11906" w:orient="portrait"/>
       <w:type w:val="continuous"/>
       <w:cols/>
     </w:sectPr>

</xml_diff>